<commit_message>
Split architecture from project plan
</commit_message>
<xml_diff>
--- a/Documentation/Project Plan.docx
+++ b/Documentation/Project Plan.docx
@@ -1653,6 +1653,104 @@
           </w:p>
         </w:tc>
       </w:tr>
+      <w:tr>
+        <w:trPr>
+          <w:trHeight w:val="300"/>
+        </w:trPr>
+        <w:tc>
+          <w:tcPr>
+            <w:tcW w:w="985" w:type="dxa"/>
+            <w:tcBorders>
+              <w:top w:val="single" w:sz="6" w:space="0" w:color="auto"/>
+              <w:left w:val="single" w:sz="6" w:space="0" w:color="auto"/>
+              <w:bottom w:val="single" w:sz="6" w:space="0" w:color="auto"/>
+              <w:right w:val="single" w:sz="6" w:space="0" w:color="auto"/>
+            </w:tcBorders>
+            <w:shd w:val="clear" w:color="auto" w:fill="auto"/>
+          </w:tcPr>
+          <w:p>
+            <w:pPr>
+              <w:spacing w:after="0" w:line="240" w:lineRule="auto"/>
+              <w:textAlignment w:val="baseline"/>
+              <w:rPr>
+                <w:rFonts w:eastAsia="Times New Roman" w:cstheme="minorHAnsi"/>
+                <w:color w:val="5A5A5A"/>
+                <w:lang w:val="en-GB" w:eastAsia="en-NL"/>
+              </w:rPr>
+            </w:pPr>
+            <w:r>
+              <w:rPr>
+                <w:rFonts w:eastAsia="Times New Roman" w:cstheme="minorHAnsi"/>
+                <w:color w:val="5A5A5A"/>
+                <w:lang w:val="en-GB" w:eastAsia="en-NL"/>
+              </w:rPr>
+              <w:t>1.5</w:t>
+            </w:r>
+          </w:p>
+        </w:tc>
+        <w:tc>
+          <w:tcPr>
+            <w:tcW w:w="1701" w:type="dxa"/>
+            <w:tcBorders>
+              <w:top w:val="single" w:sz="6" w:space="0" w:color="auto"/>
+              <w:left w:val="single" w:sz="6" w:space="0" w:color="auto"/>
+              <w:bottom w:val="single" w:sz="6" w:space="0" w:color="auto"/>
+              <w:right w:val="single" w:sz="6" w:space="0" w:color="auto"/>
+            </w:tcBorders>
+            <w:shd w:val="clear" w:color="auto" w:fill="auto"/>
+          </w:tcPr>
+          <w:p>
+            <w:pPr>
+              <w:spacing w:after="0" w:line="240" w:lineRule="auto"/>
+              <w:textAlignment w:val="baseline"/>
+              <w:rPr>
+                <w:rFonts w:eastAsia="Times New Roman" w:cstheme="minorHAnsi"/>
+                <w:color w:val="5A5A5A"/>
+                <w:lang w:val="en-GB" w:eastAsia="en-NL"/>
+              </w:rPr>
+            </w:pPr>
+            <w:r>
+              <w:rPr>
+                <w:rFonts w:eastAsia="Times New Roman" w:cstheme="minorHAnsi"/>
+                <w:color w:val="5A5A5A"/>
+                <w:lang w:val="en-GB" w:eastAsia="en-NL"/>
+              </w:rPr>
+              <w:t>05-04-2023</w:t>
+            </w:r>
+          </w:p>
+        </w:tc>
+        <w:tc>
+          <w:tcPr>
+            <w:tcW w:w="6314" w:type="dxa"/>
+            <w:tcBorders>
+              <w:top w:val="single" w:sz="6" w:space="0" w:color="auto"/>
+              <w:left w:val="single" w:sz="6" w:space="0" w:color="auto"/>
+              <w:bottom w:val="single" w:sz="6" w:space="0" w:color="auto"/>
+              <w:right w:val="single" w:sz="6" w:space="0" w:color="auto"/>
+            </w:tcBorders>
+            <w:shd w:val="clear" w:color="auto" w:fill="auto"/>
+          </w:tcPr>
+          <w:p>
+            <w:pPr>
+              <w:spacing w:after="0" w:line="240" w:lineRule="auto"/>
+              <w:textAlignment w:val="baseline"/>
+              <w:rPr>
+                <w:rFonts w:eastAsia="Times New Roman" w:cstheme="minorHAnsi"/>
+                <w:color w:val="5A5A5A"/>
+                <w:lang w:val="en-GB" w:eastAsia="en-NL"/>
+              </w:rPr>
+            </w:pPr>
+            <w:r>
+              <w:rPr>
+                <w:rFonts w:eastAsia="Times New Roman" w:cstheme="minorHAnsi"/>
+                <w:color w:val="5A5A5A"/>
+                <w:lang w:val="en-GB" w:eastAsia="en-NL"/>
+              </w:rPr>
+              <w:t>Moved architecture to separate document</w:t>
+            </w:r>
+          </w:p>
+        </w:tc>
+      </w:tr>
     </w:tbl>
     <w:p/>
     <w:sdt>
@@ -1695,7 +1793,7 @@
             <w:rPr>
               <w:rFonts w:eastAsiaTheme="minorEastAsia"/>
               <w:noProof/>
-              <w:lang w:val="nl-NL" w:eastAsia="nl-NL"/>
+              <w:lang w:val="en-NL" w:eastAsia="en-NL"/>
             </w:rPr>
           </w:pPr>
           <w:r>
@@ -1707,7 +1805,7 @@
           <w:r>
             <w:fldChar w:fldCharType="separate"/>
           </w:r>
-          <w:hyperlink w:anchor="_Toc129880017" w:history="1">
+          <w:hyperlink w:anchor="_Toc131610369" w:history="1">
             <w:r>
               <w:rPr>
                 <w:rStyle w:val="Hyperlink"/>
@@ -1735,7 +1833,7 @@
                 <w:noProof/>
                 <w:webHidden/>
               </w:rPr>
-              <w:instrText xml:space="preserve"> PAGEREF _Toc129880017 \h </w:instrText>
+              <w:instrText xml:space="preserve"> PAGEREF _Toc131610369 \h </w:instrText>
             </w:r>
             <w:r>
               <w:rPr>
@@ -1775,10 +1873,10 @@
             <w:rPr>
               <w:rFonts w:eastAsiaTheme="minorEastAsia"/>
               <w:noProof/>
-              <w:lang w:val="nl-NL" w:eastAsia="nl-NL"/>
+              <w:lang w:val="en-NL" w:eastAsia="en-NL"/>
             </w:rPr>
           </w:pPr>
-          <w:hyperlink w:anchor="_Toc129880018" w:history="1">
+          <w:hyperlink w:anchor="_Toc131610370" w:history="1">
             <w:r>
               <w:rPr>
                 <w:rStyle w:val="Hyperlink"/>
@@ -1806,7 +1904,7 @@
                 <w:noProof/>
                 <w:webHidden/>
               </w:rPr>
-              <w:instrText xml:space="preserve"> PAGEREF _Toc129880018 \h </w:instrText>
+              <w:instrText xml:space="preserve"> PAGEREF _Toc131610370 \h </w:instrText>
             </w:r>
             <w:r>
               <w:rPr>
@@ -1846,10 +1944,10 @@
             <w:rPr>
               <w:rFonts w:eastAsiaTheme="minorEastAsia"/>
               <w:noProof/>
-              <w:lang w:val="nl-NL" w:eastAsia="nl-NL"/>
+              <w:lang w:val="en-NL" w:eastAsia="en-NL"/>
             </w:rPr>
           </w:pPr>
-          <w:hyperlink w:anchor="_Toc129880019" w:history="1">
+          <w:hyperlink w:anchor="_Toc131610371" w:history="1">
             <w:r>
               <w:rPr>
                 <w:rStyle w:val="Hyperlink"/>
@@ -1877,7 +1975,7 @@
                 <w:noProof/>
                 <w:webHidden/>
               </w:rPr>
-              <w:instrText xml:space="preserve"> PAGEREF _Toc129880019 \h </w:instrText>
+              <w:instrText xml:space="preserve"> PAGEREF _Toc131610371 \h </w:instrText>
             </w:r>
             <w:r>
               <w:rPr>
@@ -1917,10 +2015,10 @@
             <w:rPr>
               <w:rFonts w:eastAsiaTheme="minorEastAsia"/>
               <w:noProof/>
-              <w:lang w:val="nl-NL" w:eastAsia="nl-NL"/>
+              <w:lang w:val="en-NL" w:eastAsia="en-NL"/>
             </w:rPr>
           </w:pPr>
-          <w:hyperlink w:anchor="_Toc129880020" w:history="1">
+          <w:hyperlink w:anchor="_Toc131610372" w:history="1">
             <w:r>
               <w:rPr>
                 <w:rStyle w:val="Hyperlink"/>
@@ -1948,7 +2046,7 @@
                 <w:noProof/>
                 <w:webHidden/>
               </w:rPr>
-              <w:instrText xml:space="preserve"> PAGEREF _Toc129880020 \h </w:instrText>
+              <w:instrText xml:space="preserve"> PAGEREF _Toc131610372 \h </w:instrText>
             </w:r>
             <w:r>
               <w:rPr>
@@ -1988,10 +2086,10 @@
             <w:rPr>
               <w:rFonts w:eastAsiaTheme="minorEastAsia"/>
               <w:noProof/>
-              <w:lang w:val="nl-NL" w:eastAsia="nl-NL"/>
+              <w:lang w:val="en-NL" w:eastAsia="en-NL"/>
             </w:rPr>
           </w:pPr>
-          <w:hyperlink w:anchor="_Toc129880021" w:history="1">
+          <w:hyperlink w:anchor="_Toc131610373" w:history="1">
             <w:r>
               <w:rPr>
                 <w:rStyle w:val="Hyperlink"/>
@@ -2019,7 +2117,7 @@
                 <w:noProof/>
                 <w:webHidden/>
               </w:rPr>
-              <w:instrText xml:space="preserve"> PAGEREF _Toc129880021 \h </w:instrText>
+              <w:instrText xml:space="preserve"> PAGEREF _Toc131610373 \h </w:instrText>
             </w:r>
             <w:r>
               <w:rPr>
@@ -2059,10 +2157,10 @@
             <w:rPr>
               <w:rFonts w:eastAsiaTheme="minorEastAsia"/>
               <w:noProof/>
-              <w:lang w:val="nl-NL" w:eastAsia="nl-NL"/>
+              <w:lang w:val="en-NL" w:eastAsia="en-NL"/>
             </w:rPr>
           </w:pPr>
-          <w:hyperlink w:anchor="_Toc129880022" w:history="1">
+          <w:hyperlink w:anchor="_Toc131610374" w:history="1">
             <w:r>
               <w:rPr>
                 <w:rStyle w:val="Hyperlink"/>
@@ -2090,7 +2188,7 @@
                 <w:noProof/>
                 <w:webHidden/>
               </w:rPr>
-              <w:instrText xml:space="preserve"> PAGEREF _Toc129880022 \h </w:instrText>
+              <w:instrText xml:space="preserve"> PAGEREF _Toc131610374 \h </w:instrText>
             </w:r>
             <w:r>
               <w:rPr>
@@ -2111,77 +2209,6 @@
                 <w:webHidden/>
               </w:rPr>
               <w:t>4</w:t>
-            </w:r>
-            <w:r>
-              <w:rPr>
-                <w:noProof/>
-                <w:webHidden/>
-              </w:rPr>
-              <w:fldChar w:fldCharType="end"/>
-            </w:r>
-          </w:hyperlink>
-        </w:p>
-        <w:p>
-          <w:pPr>
-            <w:pStyle w:val="TOC1"/>
-            <w:tabs>
-              <w:tab w:val="right" w:leader="dot" w:pos="9016"/>
-            </w:tabs>
-            <w:rPr>
-              <w:rFonts w:eastAsiaTheme="minorEastAsia"/>
-              <w:noProof/>
-              <w:lang w:val="nl-NL" w:eastAsia="nl-NL"/>
-            </w:rPr>
-          </w:pPr>
-          <w:hyperlink w:anchor="_Toc129880023" w:history="1">
-            <w:r>
-              <w:rPr>
-                <w:rStyle w:val="Hyperlink"/>
-                <w:noProof/>
-                <w:lang w:val="en-US"/>
-              </w:rPr>
-              <w:t>Project</w:t>
-            </w:r>
-            <w:r>
-              <w:rPr>
-                <w:noProof/>
-                <w:webHidden/>
-              </w:rPr>
-              <w:tab/>
-            </w:r>
-            <w:r>
-              <w:rPr>
-                <w:noProof/>
-                <w:webHidden/>
-              </w:rPr>
-              <w:fldChar w:fldCharType="begin"/>
-            </w:r>
-            <w:r>
-              <w:rPr>
-                <w:noProof/>
-                <w:webHidden/>
-              </w:rPr>
-              <w:instrText xml:space="preserve"> PAGEREF _Toc129880023 \h </w:instrText>
-            </w:r>
-            <w:r>
-              <w:rPr>
-                <w:noProof/>
-                <w:webHidden/>
-              </w:rPr>
-            </w:r>
-            <w:r>
-              <w:rPr>
-                <w:noProof/>
-                <w:webHidden/>
-              </w:rPr>
-              <w:fldChar w:fldCharType="separate"/>
-            </w:r>
-            <w:r>
-              <w:rPr>
-                <w:noProof/>
-                <w:webHidden/>
-              </w:rPr>
-              <w:t>5</w:t>
             </w:r>
             <w:r>
               <w:rPr>
@@ -2201,17 +2228,17 @@
             <w:rPr>
               <w:rFonts w:eastAsiaTheme="minorEastAsia"/>
               <w:noProof/>
-              <w:lang w:val="nl-NL" w:eastAsia="nl-NL"/>
+              <w:lang w:val="en-NL" w:eastAsia="en-NL"/>
             </w:rPr>
           </w:pPr>
-          <w:hyperlink w:anchor="_Toc129880024" w:history="1">
+          <w:hyperlink w:anchor="_Toc131610375" w:history="1">
             <w:r>
               <w:rPr>
                 <w:rStyle w:val="Hyperlink"/>
                 <w:noProof/>
                 <w:lang w:val="en-US"/>
               </w:rPr>
-              <w:t>Considerations</w:t>
+              <w:t>User Stories</w:t>
             </w:r>
             <w:r>
               <w:rPr>
@@ -2232,7 +2259,7 @@
                 <w:noProof/>
                 <w:webHidden/>
               </w:rPr>
-              <w:instrText xml:space="preserve"> PAGEREF _Toc129880024 \h </w:instrText>
+              <w:instrText xml:space="preserve"> PAGEREF _Toc131610375 \h </w:instrText>
             </w:r>
             <w:r>
               <w:rPr>
@@ -2252,575 +2279,7 @@
                 <w:noProof/>
                 <w:webHidden/>
               </w:rPr>
-              <w:t>5</w:t>
-            </w:r>
-            <w:r>
-              <w:rPr>
-                <w:noProof/>
-                <w:webHidden/>
-              </w:rPr>
-              <w:fldChar w:fldCharType="end"/>
-            </w:r>
-          </w:hyperlink>
-        </w:p>
-        <w:p>
-          <w:pPr>
-            <w:pStyle w:val="TOC2"/>
-            <w:tabs>
-              <w:tab w:val="right" w:leader="dot" w:pos="9016"/>
-            </w:tabs>
-            <w:rPr>
-              <w:rFonts w:eastAsiaTheme="minorEastAsia"/>
-              <w:noProof/>
-              <w:lang w:val="nl-NL" w:eastAsia="nl-NL"/>
-            </w:rPr>
-          </w:pPr>
-          <w:hyperlink w:anchor="_Toc129880025" w:history="1">
-            <w:r>
-              <w:rPr>
-                <w:rStyle w:val="Hyperlink"/>
-                <w:noProof/>
-                <w:lang w:val="en-US"/>
-              </w:rPr>
-              <w:t>Architectural Decisions</w:t>
-            </w:r>
-            <w:r>
-              <w:rPr>
-                <w:noProof/>
-                <w:webHidden/>
-              </w:rPr>
-              <w:tab/>
-            </w:r>
-            <w:r>
-              <w:rPr>
-                <w:noProof/>
-                <w:webHidden/>
-              </w:rPr>
-              <w:fldChar w:fldCharType="begin"/>
-            </w:r>
-            <w:r>
-              <w:rPr>
-                <w:noProof/>
-                <w:webHidden/>
-              </w:rPr>
-              <w:instrText xml:space="preserve"> PAGEREF _Toc129880025 \h </w:instrText>
-            </w:r>
-            <w:r>
-              <w:rPr>
-                <w:noProof/>
-                <w:webHidden/>
-              </w:rPr>
-            </w:r>
-            <w:r>
-              <w:rPr>
-                <w:noProof/>
-                <w:webHidden/>
-              </w:rPr>
-              <w:fldChar w:fldCharType="separate"/>
-            </w:r>
-            <w:r>
-              <w:rPr>
-                <w:noProof/>
-                <w:webHidden/>
-              </w:rPr>
-              <w:t>6</w:t>
-            </w:r>
-            <w:r>
-              <w:rPr>
-                <w:noProof/>
-                <w:webHidden/>
-              </w:rPr>
-              <w:fldChar w:fldCharType="end"/>
-            </w:r>
-          </w:hyperlink>
-        </w:p>
-        <w:p>
-          <w:pPr>
-            <w:pStyle w:val="TOC3"/>
-            <w:tabs>
-              <w:tab w:val="right" w:leader="dot" w:pos="9016"/>
-            </w:tabs>
-            <w:rPr>
-              <w:rFonts w:eastAsiaTheme="minorEastAsia"/>
-              <w:noProof/>
-              <w:lang w:val="nl-NL" w:eastAsia="nl-NL"/>
-            </w:rPr>
-          </w:pPr>
-          <w:hyperlink w:anchor="_Toc129880026" w:history="1">
-            <w:r>
-              <w:rPr>
-                <w:rStyle w:val="Hyperlink"/>
-                <w:noProof/>
-                <w:lang w:val="en-US"/>
-              </w:rPr>
-              <w:t>Game</w:t>
-            </w:r>
-            <w:r>
-              <w:rPr>
-                <w:noProof/>
-                <w:webHidden/>
-              </w:rPr>
-              <w:tab/>
-            </w:r>
-            <w:r>
-              <w:rPr>
-                <w:noProof/>
-                <w:webHidden/>
-              </w:rPr>
-              <w:fldChar w:fldCharType="begin"/>
-            </w:r>
-            <w:r>
-              <w:rPr>
-                <w:noProof/>
-                <w:webHidden/>
-              </w:rPr>
-              <w:instrText xml:space="preserve"> PAGEREF _Toc129880026 \h </w:instrText>
-            </w:r>
-            <w:r>
-              <w:rPr>
-                <w:noProof/>
-                <w:webHidden/>
-              </w:rPr>
-            </w:r>
-            <w:r>
-              <w:rPr>
-                <w:noProof/>
-                <w:webHidden/>
-              </w:rPr>
-              <w:fldChar w:fldCharType="separate"/>
-            </w:r>
-            <w:r>
-              <w:rPr>
-                <w:noProof/>
-                <w:webHidden/>
-              </w:rPr>
-              <w:t>6</w:t>
-            </w:r>
-            <w:r>
-              <w:rPr>
-                <w:noProof/>
-                <w:webHidden/>
-              </w:rPr>
-              <w:fldChar w:fldCharType="end"/>
-            </w:r>
-          </w:hyperlink>
-        </w:p>
-        <w:p>
-          <w:pPr>
-            <w:pStyle w:val="TOC3"/>
-            <w:tabs>
-              <w:tab w:val="right" w:leader="dot" w:pos="9016"/>
-            </w:tabs>
-            <w:rPr>
-              <w:rFonts w:eastAsiaTheme="minorEastAsia"/>
-              <w:noProof/>
-              <w:lang w:val="nl-NL" w:eastAsia="nl-NL"/>
-            </w:rPr>
-          </w:pPr>
-          <w:hyperlink w:anchor="_Toc129880027" w:history="1">
-            <w:r>
-              <w:rPr>
-                <w:rStyle w:val="Hyperlink"/>
-                <w:noProof/>
-                <w:lang w:val="en-US"/>
-              </w:rPr>
-              <w:t>Data</w:t>
-            </w:r>
-            <w:r>
-              <w:rPr>
-                <w:noProof/>
-                <w:webHidden/>
-              </w:rPr>
-              <w:tab/>
-            </w:r>
-            <w:r>
-              <w:rPr>
-                <w:noProof/>
-                <w:webHidden/>
-              </w:rPr>
-              <w:fldChar w:fldCharType="begin"/>
-            </w:r>
-            <w:r>
-              <w:rPr>
-                <w:noProof/>
-                <w:webHidden/>
-              </w:rPr>
-              <w:instrText xml:space="preserve"> PAGEREF _Toc129880027 \h </w:instrText>
-            </w:r>
-            <w:r>
-              <w:rPr>
-                <w:noProof/>
-                <w:webHidden/>
-              </w:rPr>
-            </w:r>
-            <w:r>
-              <w:rPr>
-                <w:noProof/>
-                <w:webHidden/>
-              </w:rPr>
-              <w:fldChar w:fldCharType="separate"/>
-            </w:r>
-            <w:r>
-              <w:rPr>
-                <w:noProof/>
-                <w:webHidden/>
-              </w:rPr>
-              <w:t>6</w:t>
-            </w:r>
-            <w:r>
-              <w:rPr>
-                <w:noProof/>
-                <w:webHidden/>
-              </w:rPr>
-              <w:fldChar w:fldCharType="end"/>
-            </w:r>
-          </w:hyperlink>
-        </w:p>
-        <w:p>
-          <w:pPr>
-            <w:pStyle w:val="TOC3"/>
-            <w:tabs>
-              <w:tab w:val="right" w:leader="dot" w:pos="9016"/>
-            </w:tabs>
-            <w:rPr>
-              <w:rFonts w:eastAsiaTheme="minorEastAsia"/>
-              <w:noProof/>
-              <w:lang w:val="nl-NL" w:eastAsia="nl-NL"/>
-            </w:rPr>
-          </w:pPr>
-          <w:hyperlink w:anchor="_Toc129880028" w:history="1">
-            <w:r>
-              <w:rPr>
-                <w:rStyle w:val="Hyperlink"/>
-                <w:noProof/>
-                <w:lang w:val="en-US"/>
-              </w:rPr>
-              <w:t>User</w:t>
-            </w:r>
-            <w:r>
-              <w:rPr>
-                <w:noProof/>
-                <w:webHidden/>
-              </w:rPr>
-              <w:tab/>
-            </w:r>
-            <w:r>
-              <w:rPr>
-                <w:noProof/>
-                <w:webHidden/>
-              </w:rPr>
-              <w:fldChar w:fldCharType="begin"/>
-            </w:r>
-            <w:r>
-              <w:rPr>
-                <w:noProof/>
-                <w:webHidden/>
-              </w:rPr>
-              <w:instrText xml:space="preserve"> PAGEREF _Toc129880028 \h </w:instrText>
-            </w:r>
-            <w:r>
-              <w:rPr>
-                <w:noProof/>
-                <w:webHidden/>
-              </w:rPr>
-            </w:r>
-            <w:r>
-              <w:rPr>
-                <w:noProof/>
-                <w:webHidden/>
-              </w:rPr>
-              <w:fldChar w:fldCharType="separate"/>
-            </w:r>
-            <w:r>
-              <w:rPr>
-                <w:noProof/>
-                <w:webHidden/>
-              </w:rPr>
-              <w:t>6</w:t>
-            </w:r>
-            <w:r>
-              <w:rPr>
-                <w:noProof/>
-                <w:webHidden/>
-              </w:rPr>
-              <w:fldChar w:fldCharType="end"/>
-            </w:r>
-          </w:hyperlink>
-        </w:p>
-        <w:p>
-          <w:pPr>
-            <w:pStyle w:val="TOC2"/>
-            <w:tabs>
-              <w:tab w:val="right" w:leader="dot" w:pos="9016"/>
-            </w:tabs>
-            <w:rPr>
-              <w:rFonts w:eastAsiaTheme="minorEastAsia"/>
-              <w:noProof/>
-              <w:lang w:val="nl-NL" w:eastAsia="nl-NL"/>
-            </w:rPr>
-          </w:pPr>
-          <w:hyperlink w:anchor="_Toc129880029" w:history="1">
-            <w:r>
-              <w:rPr>
-                <w:rStyle w:val="Hyperlink"/>
-                <w:noProof/>
-                <w:lang w:val="en-US"/>
-              </w:rPr>
-              <w:t>Architecture</w:t>
-            </w:r>
-            <w:r>
-              <w:rPr>
-                <w:noProof/>
-                <w:webHidden/>
-              </w:rPr>
-              <w:tab/>
-            </w:r>
-            <w:r>
-              <w:rPr>
-                <w:noProof/>
-                <w:webHidden/>
-              </w:rPr>
-              <w:fldChar w:fldCharType="begin"/>
-            </w:r>
-            <w:r>
-              <w:rPr>
-                <w:noProof/>
-                <w:webHidden/>
-              </w:rPr>
-              <w:instrText xml:space="preserve"> PAGEREF _Toc129880029 \h </w:instrText>
-            </w:r>
-            <w:r>
-              <w:rPr>
-                <w:noProof/>
-                <w:webHidden/>
-              </w:rPr>
-            </w:r>
-            <w:r>
-              <w:rPr>
-                <w:noProof/>
-                <w:webHidden/>
-              </w:rPr>
-              <w:fldChar w:fldCharType="separate"/>
-            </w:r>
-            <w:r>
-              <w:rPr>
-                <w:noProof/>
-                <w:webHidden/>
-              </w:rPr>
-              <w:t>7</w:t>
-            </w:r>
-            <w:r>
-              <w:rPr>
-                <w:noProof/>
-                <w:webHidden/>
-              </w:rPr>
-              <w:fldChar w:fldCharType="end"/>
-            </w:r>
-          </w:hyperlink>
-        </w:p>
-        <w:p>
-          <w:pPr>
-            <w:pStyle w:val="TOC2"/>
-            <w:tabs>
-              <w:tab w:val="right" w:leader="dot" w:pos="9016"/>
-            </w:tabs>
-            <w:rPr>
-              <w:rFonts w:eastAsiaTheme="minorEastAsia"/>
-              <w:noProof/>
-              <w:lang w:val="nl-NL" w:eastAsia="nl-NL"/>
-            </w:rPr>
-          </w:pPr>
-          <w:hyperlink w:anchor="_Toc129880030" w:history="1">
-            <w:r>
-              <w:rPr>
-                <w:rStyle w:val="Hyperlink"/>
-                <w:noProof/>
-                <w:lang w:val="en-US"/>
-              </w:rPr>
-              <w:t>Diagrams</w:t>
-            </w:r>
-            <w:r>
-              <w:rPr>
-                <w:noProof/>
-                <w:webHidden/>
-              </w:rPr>
-              <w:tab/>
-            </w:r>
-            <w:r>
-              <w:rPr>
-                <w:noProof/>
-                <w:webHidden/>
-              </w:rPr>
-              <w:fldChar w:fldCharType="begin"/>
-            </w:r>
-            <w:r>
-              <w:rPr>
-                <w:noProof/>
-                <w:webHidden/>
-              </w:rPr>
-              <w:instrText xml:space="preserve"> PAGEREF _Toc129880030 \h </w:instrText>
-            </w:r>
-            <w:r>
-              <w:rPr>
-                <w:noProof/>
-                <w:webHidden/>
-              </w:rPr>
-            </w:r>
-            <w:r>
-              <w:rPr>
-                <w:noProof/>
-                <w:webHidden/>
-              </w:rPr>
-              <w:fldChar w:fldCharType="separate"/>
-            </w:r>
-            <w:r>
-              <w:rPr>
-                <w:noProof/>
-                <w:webHidden/>
-              </w:rPr>
-              <w:t>7</w:t>
-            </w:r>
-            <w:r>
-              <w:rPr>
-                <w:noProof/>
-                <w:webHidden/>
-              </w:rPr>
-              <w:fldChar w:fldCharType="end"/>
-            </w:r>
-          </w:hyperlink>
-        </w:p>
-        <w:p>
-          <w:pPr>
-            <w:pStyle w:val="TOC3"/>
-            <w:tabs>
-              <w:tab w:val="right" w:leader="dot" w:pos="9016"/>
-            </w:tabs>
-            <w:rPr>
-              <w:rFonts w:eastAsiaTheme="minorEastAsia"/>
-              <w:noProof/>
-              <w:lang w:val="nl-NL" w:eastAsia="nl-NL"/>
-            </w:rPr>
-          </w:pPr>
-          <w:hyperlink w:anchor="_Toc129880031" w:history="1">
-            <w:r>
-              <w:rPr>
-                <w:rStyle w:val="Hyperlink"/>
-                <w:noProof/>
-                <w:lang w:val="en-US"/>
-              </w:rPr>
-              <w:t>Front-end</w:t>
-            </w:r>
-            <w:r>
-              <w:rPr>
-                <w:noProof/>
-                <w:webHidden/>
-              </w:rPr>
-              <w:tab/>
-            </w:r>
-            <w:r>
-              <w:rPr>
-                <w:noProof/>
-                <w:webHidden/>
-              </w:rPr>
-              <w:fldChar w:fldCharType="begin"/>
-            </w:r>
-            <w:r>
-              <w:rPr>
-                <w:noProof/>
-                <w:webHidden/>
-              </w:rPr>
-              <w:instrText xml:space="preserve"> PAGEREF _Toc129880031 \h </w:instrText>
-            </w:r>
-            <w:r>
-              <w:rPr>
-                <w:noProof/>
-                <w:webHidden/>
-              </w:rPr>
-            </w:r>
-            <w:r>
-              <w:rPr>
-                <w:noProof/>
-                <w:webHidden/>
-              </w:rPr>
-              <w:fldChar w:fldCharType="separate"/>
-            </w:r>
-            <w:r>
-              <w:rPr>
-                <w:noProof/>
-                <w:webHidden/>
-              </w:rPr>
-              <w:t>8</w:t>
-            </w:r>
-            <w:r>
-              <w:rPr>
-                <w:noProof/>
-                <w:webHidden/>
-              </w:rPr>
-              <w:fldChar w:fldCharType="end"/>
-            </w:r>
-          </w:hyperlink>
-        </w:p>
-        <w:p>
-          <w:pPr>
-            <w:pStyle w:val="TOC3"/>
-            <w:tabs>
-              <w:tab w:val="right" w:leader="dot" w:pos="9016"/>
-            </w:tabs>
-            <w:rPr>
-              <w:rFonts w:eastAsiaTheme="minorEastAsia"/>
-              <w:noProof/>
-              <w:lang w:val="nl-NL" w:eastAsia="nl-NL"/>
-            </w:rPr>
-          </w:pPr>
-          <w:hyperlink w:anchor="_Toc129880032" w:history="1">
-            <w:r>
-              <w:rPr>
-                <w:rStyle w:val="Hyperlink"/>
-                <w:noProof/>
-                <w:lang w:val="en-US"/>
-              </w:rPr>
-              <w:t>Back-end</w:t>
-            </w:r>
-            <w:r>
-              <w:rPr>
-                <w:noProof/>
-                <w:webHidden/>
-              </w:rPr>
-              <w:tab/>
-            </w:r>
-            <w:r>
-              <w:rPr>
-                <w:noProof/>
-                <w:webHidden/>
-              </w:rPr>
-              <w:fldChar w:fldCharType="begin"/>
-            </w:r>
-            <w:r>
-              <w:rPr>
-                <w:noProof/>
-                <w:webHidden/>
-              </w:rPr>
-              <w:instrText xml:space="preserve"> PAGEREF _Toc129880032 \h </w:instrText>
-            </w:r>
-            <w:r>
-              <w:rPr>
-                <w:noProof/>
-                <w:webHidden/>
-              </w:rPr>
-            </w:r>
-            <w:r>
-              <w:rPr>
-                <w:noProof/>
-                <w:webHidden/>
-              </w:rPr>
-              <w:fldChar w:fldCharType="separate"/>
-            </w:r>
-            <w:r>
-              <w:rPr>
-                <w:noProof/>
-                <w:webHidden/>
-              </w:rPr>
-              <w:t>9</w:t>
+              <w:t>4</w:t>
             </w:r>
             <w:r>
               <w:rPr>
@@ -2863,7 +2322,7 @@
           <w:lang w:val="en-US"/>
         </w:rPr>
       </w:pPr>
-      <w:bookmarkStart w:id="1" w:name="_Toc129880017"/>
+      <w:bookmarkStart w:id="1" w:name="_Toc131610369"/>
       <w:r>
         <w:rPr>
           <w:lang w:val="en-US"/>
@@ -2908,7 +2367,7 @@
         </w:rPr>
       </w:pPr>
       <w:bookmarkStart w:id="2" w:name="_Toc127126022"/>
-      <w:bookmarkStart w:id="3" w:name="_Toc129880018"/>
+      <w:bookmarkStart w:id="3" w:name="_Toc131610370"/>
       <w:r>
         <w:rPr>
           <w:lang w:val="en-US"/>
@@ -3265,7 +2724,7 @@
           <w:lang w:val="en-US"/>
         </w:rPr>
       </w:pPr>
-      <w:bookmarkStart w:id="4" w:name="_Toc129880019"/>
+      <w:bookmarkStart w:id="4" w:name="_Toc131610371"/>
       <w:r>
         <w:rPr>
           <w:lang w:val="en-US"/>
@@ -3321,7 +2780,7 @@
           <w:lang w:val="en-US"/>
         </w:rPr>
       </w:pPr>
-      <w:bookmarkStart w:id="5" w:name="_Toc129880020"/>
+      <w:bookmarkStart w:id="5" w:name="_Toc131610372"/>
       <w:r>
         <w:rPr>
           <w:lang w:val="en-US"/>
@@ -3402,8 +2861,10 @@
         </w:rPr>
       </w:pPr>
       <w:bookmarkStart w:id="6" w:name="_Target_Audience"/>
-      <w:bookmarkStart w:id="7" w:name="_Toc129880021"/>
+      <w:bookmarkStart w:id="7" w:name="Target_Audience"/>
+      <w:bookmarkStart w:id="8" w:name="_Toc131610373"/>
       <w:bookmarkEnd w:id="6"/>
+      <w:bookmarkEnd w:id="7"/>
       <w:r>
         <w:rPr>
           <w:lang w:val="en-US"/>
@@ -3416,7 +2877,7 @@
         </w:rPr>
         <w:t xml:space="preserve"> Audience</w:t>
       </w:r>
-      <w:bookmarkEnd w:id="7"/>
+      <w:bookmarkEnd w:id="8"/>
     </w:p>
     <w:p>
       <w:pPr>
@@ -3470,16 +2931,34 @@
     </w:p>
     <w:p>
       <w:pPr>
+        <w:rPr>
+          <w:rFonts w:asciiTheme="majorHAnsi" w:eastAsiaTheme="majorEastAsia" w:hAnsiTheme="majorHAnsi" w:cstheme="majorBidi"/>
+          <w:color w:val="2F5496" w:themeColor="accent1" w:themeShade="BF"/>
+          <w:sz w:val="26"/>
+          <w:szCs w:val="26"/>
+          <w:lang w:val="en-US"/>
+        </w:rPr>
+      </w:pPr>
+      <w:bookmarkStart w:id="9" w:name="_Toc131610374"/>
+      <w:r>
+        <w:rPr>
+          <w:lang w:val="en-US"/>
+        </w:rPr>
+        <w:br w:type="page"/>
+      </w:r>
+    </w:p>
+    <w:p>
+      <w:pPr>
         <w:pStyle w:val="Heading2"/>
         <w:rPr>
           <w:lang w:val="en-US"/>
         </w:rPr>
       </w:pPr>
-      <w:bookmarkStart w:id="8" w:name="_Toc129880022"/>
-      <w:r>
-        <w:rPr>
-          <w:lang w:val="en-US"/>
-        </w:rPr>
+      <w:r>
+        <w:rPr>
+          <w:lang w:val="en-US"/>
+        </w:rPr>
+        <w:lastRenderedPageBreak/>
         <w:t>Functional</w:t>
       </w:r>
       <w:r>
@@ -3488,7 +2967,7 @@
         </w:rPr>
         <w:t xml:space="preserve"> Components</w:t>
       </w:r>
-      <w:bookmarkEnd w:id="8"/>
+      <w:bookmarkEnd w:id="9"/>
     </w:p>
     <w:tbl>
       <w:tblPr>
@@ -3832,131 +3311,23 @@
     </w:p>
     <w:p>
       <w:pPr>
-        <w:rPr>
-          <w:lang w:val="en-US"/>
-        </w:rPr>
-      </w:pPr>
-      <w:r>
-        <w:rPr>
-          <w:lang w:val="en-US"/>
-        </w:rPr>
-        <w:br w:type="page"/>
-      </w:r>
-    </w:p>
-    <w:p>
-      <w:pPr>
-        <w:pStyle w:val="Heading1"/>
-        <w:rPr>
-          <w:lang w:val="en-US"/>
-        </w:rPr>
-      </w:pPr>
-      <w:bookmarkStart w:id="9" w:name="_Toc129880023"/>
-      <w:r>
-        <w:rPr>
-          <w:lang w:val="en-US"/>
-        </w:rPr>
-        <w:lastRenderedPageBreak/>
-        <w:t>Project</w:t>
-      </w:r>
-      <w:bookmarkEnd w:id="9"/>
-    </w:p>
-    <w:p>
-      <w:pPr>
         <w:pStyle w:val="Heading2"/>
         <w:rPr>
           <w:lang w:val="en-US"/>
         </w:rPr>
       </w:pPr>
-      <w:bookmarkStart w:id="10" w:name="_Toc129880024"/>
-      <w:r>
-        <w:rPr>
-          <w:lang w:val="en-US"/>
-        </w:rPr>
-        <w:t>Considerations</w:t>
+      <w:bookmarkStart w:id="10" w:name="_Toc131610375"/>
+      <w:r>
+        <w:rPr>
+          <w:lang w:val="en-US"/>
+        </w:rPr>
+        <w:t>User Stories</w:t>
       </w:r>
       <w:bookmarkEnd w:id="10"/>
-    </w:p>
-    <w:p>
-      <w:pPr>
-        <w:rPr>
-          <w:lang w:val="en-US"/>
-        </w:rPr>
-      </w:pPr>
-      <w:r>
-        <w:rPr>
-          <w:lang w:val="en-US"/>
-        </w:rPr>
-        <w:t xml:space="preserve">As shortly discussed in the </w:t>
-      </w:r>
-      <w:hyperlink w:anchor="_Target_Audience" w:history="1">
-        <w:r>
-          <w:rPr>
-            <w:rStyle w:val="Hyperlink"/>
-            <w:lang w:val="en-US"/>
-          </w:rPr>
-          <w:t>Target Audience</w:t>
-        </w:r>
-      </w:hyperlink>
-      <w:r>
-        <w:rPr>
-          <w:lang w:val="en-US"/>
-        </w:rPr>
-        <w:t>, there are several considerations that will be made to create an optimal application, these considerations will be</w:t>
-      </w:r>
-      <w:r>
-        <w:rPr>
-          <w:lang w:val="en-US"/>
-        </w:rPr>
-        <w:t xml:space="preserve"> explored</w:t>
-      </w:r>
-      <w:r>
-        <w:rPr>
-          <w:lang w:val="en-US"/>
-        </w:rPr>
-        <w:t xml:space="preserve"> as architectural decisions.</w:t>
-      </w:r>
-    </w:p>
-    <w:p>
-      <w:pPr>
-        <w:rPr>
-          <w:lang w:val="en-US"/>
-        </w:rPr>
-      </w:pPr>
-      <w:r>
-        <w:rPr>
-          <w:lang w:val="en-US"/>
-        </w:rPr>
-        <w:t>After the considerations based on architectural decisions have been made, an architecture for the application can be created</w:t>
-      </w:r>
-      <w:r>
-        <w:rPr>
-          <w:lang w:val="en-US"/>
-        </w:rPr>
-        <w:t>, with technologies aligning with the needs formed from these decisions</w:t>
-      </w:r>
-      <w:r>
-        <w:rPr>
-          <w:lang w:val="en-US"/>
-        </w:rPr>
-        <w:t>.</w:t>
-      </w:r>
-    </w:p>
-    <w:p>
-      <w:pPr>
-        <w:rPr>
-          <w:lang w:val="en-US"/>
-        </w:rPr>
-      </w:pPr>
-      <w:r>
-        <w:rPr>
-          <w:lang w:val="en-US"/>
-        </w:rPr>
-        <w:t>Below is a list of subjects that are of interest during this project and will have to be taken into consideration when creating the application architecture.</w:t>
-      </w:r>
     </w:p>
     <w:tbl>
       <w:tblPr>
-        <w:tblW w:w="9010" w:type="dxa"/>
+        <w:tblW w:w="8923" w:type="dxa"/>
         <w:tblBorders>
           <w:top w:val="outset" w:sz="6" w:space="0" w:color="auto"/>
           <w:left w:val="outset" w:sz="6" w:space="0" w:color="auto"/>
@@ -3970,8 +3341,7 @@
         <w:tblLook w:val="04A0" w:firstRow="1" w:lastRow="0" w:firstColumn="1" w:lastColumn="0" w:noHBand="0" w:noVBand="1"/>
       </w:tblPr>
       <w:tblGrid>
-        <w:gridCol w:w="559"/>
-        <w:gridCol w:w="8451"/>
+        <w:gridCol w:w="8923"/>
       </w:tblGrid>
       <w:tr>
         <w:trPr>
@@ -3979,8 +3349,7 @@
         </w:trPr>
         <w:tc>
           <w:tcPr>
-            <w:tcW w:w="9010" w:type="dxa"/>
-            <w:gridSpan w:val="2"/>
+            <w:tcW w:w="8923" w:type="dxa"/>
             <w:tcBorders>
               <w:top w:val="single" w:sz="6" w:space="0" w:color="auto"/>
               <w:left w:val="single" w:sz="6" w:space="0" w:color="auto"/>
@@ -3988,6 +3357,7 @@
               <w:right w:val="single" w:sz="6" w:space="0" w:color="auto"/>
             </w:tcBorders>
             <w:shd w:val="clear" w:color="auto" w:fill="8496B0"/>
+            <w:hideMark/>
           </w:tcPr>
           <w:p>
             <w:pPr>
@@ -4000,7 +3370,7 @@
                 <w:color w:val="5A5A5A"/>
                 <w:sz w:val="24"/>
                 <w:szCs w:val="24"/>
-                <w:lang w:val="en-US" w:eastAsia="en-NL"/>
+                <w:lang w:eastAsia="en-NL"/>
               </w:rPr>
             </w:pPr>
             <w:r>
@@ -4011,7 +3381,17 @@
                 <w:color w:val="FFFFFF"/>
                 <w:lang w:val="en-GB" w:eastAsia="en-NL"/>
               </w:rPr>
-              <w:t>Considerations</w:t>
+              <w:t>Story</w:t>
+            </w:r>
+            <w:r>
+              <w:rPr>
+                <w:rFonts w:eastAsia="Times New Roman" w:cstheme="minorHAnsi"/>
+                <w:b/>
+                <w:bCs/>
+                <w:color w:val="FFFFFF"/>
+                <w:lang w:eastAsia="en-NL"/>
+              </w:rPr>
+              <w:t> </w:t>
             </w:r>
           </w:p>
         </w:tc>
@@ -4022,112 +3402,7 @@
         </w:trPr>
         <w:tc>
           <w:tcPr>
-            <w:tcW w:w="559" w:type="dxa"/>
-            <w:tcBorders>
-              <w:top w:val="single" w:sz="6" w:space="0" w:color="auto"/>
-              <w:left w:val="single" w:sz="6" w:space="0" w:color="auto"/>
-              <w:bottom w:val="single" w:sz="6" w:space="0" w:color="auto"/>
-              <w:right w:val="single" w:sz="6" w:space="0" w:color="auto"/>
-            </w:tcBorders>
-            <w:shd w:val="clear" w:color="auto" w:fill="8496B0"/>
-          </w:tcPr>
-          <w:p>
-            <w:pPr>
-              <w:spacing w:after="0" w:line="240" w:lineRule="auto"/>
-              <w:textAlignment w:val="baseline"/>
-              <w:rPr>
-                <w:rFonts w:eastAsia="Times New Roman" w:cstheme="minorHAnsi"/>
-                <w:b/>
-                <w:bCs/>
-                <w:color w:val="FFFFFF"/>
-                <w:lang w:val="en-GB" w:eastAsia="en-NL"/>
-              </w:rPr>
-            </w:pPr>
-            <w:r>
-              <w:rPr>
-                <w:rFonts w:eastAsia="Times New Roman" w:cstheme="minorHAnsi"/>
-                <w:b/>
-                <w:bCs/>
-                <w:color w:val="FFFFFF"/>
-                <w:lang w:val="en-GB" w:eastAsia="en-NL"/>
-              </w:rPr>
-              <w:t>CG</w:t>
-            </w:r>
-          </w:p>
-        </w:tc>
-        <w:tc>
-          <w:tcPr>
-            <w:tcW w:w="8451" w:type="dxa"/>
-            <w:tcBorders>
-              <w:top w:val="single" w:sz="6" w:space="0" w:color="auto"/>
-              <w:left w:val="single" w:sz="6" w:space="0" w:color="auto"/>
-              <w:bottom w:val="single" w:sz="6" w:space="0" w:color="auto"/>
-              <w:right w:val="single" w:sz="6" w:space="0" w:color="auto"/>
-            </w:tcBorders>
-            <w:shd w:val="clear" w:color="auto" w:fill="8496B0"/>
-          </w:tcPr>
-          <w:p>
-            <w:pPr>
-              <w:spacing w:after="0" w:line="240" w:lineRule="auto"/>
-              <w:textAlignment w:val="baseline"/>
-              <w:rPr>
-                <w:rFonts w:eastAsia="Times New Roman" w:cstheme="minorHAnsi"/>
-                <w:b/>
-                <w:bCs/>
-                <w:color w:val="FFFFFF"/>
-                <w:lang w:val="en-GB" w:eastAsia="en-NL"/>
-              </w:rPr>
-            </w:pPr>
-            <w:r>
-              <w:rPr>
-                <w:rFonts w:eastAsia="Times New Roman" w:cstheme="minorHAnsi"/>
-                <w:b/>
-                <w:bCs/>
-                <w:color w:val="FFFFFF"/>
-                <w:lang w:val="en-GB" w:eastAsia="en-NL"/>
-              </w:rPr>
-              <w:t>Game</w:t>
-            </w:r>
-          </w:p>
-        </w:tc>
-      </w:tr>
-      <w:tr>
-        <w:trPr>
-          <w:trHeight w:val="300"/>
-        </w:trPr>
-        <w:tc>
-          <w:tcPr>
-            <w:tcW w:w="559" w:type="dxa"/>
-            <w:tcBorders>
-              <w:top w:val="single" w:sz="6" w:space="0" w:color="auto"/>
-              <w:left w:val="single" w:sz="6" w:space="0" w:color="auto"/>
-              <w:bottom w:val="single" w:sz="6" w:space="0" w:color="auto"/>
-              <w:right w:val="single" w:sz="6" w:space="0" w:color="auto"/>
-            </w:tcBorders>
-          </w:tcPr>
-          <w:p>
-            <w:pPr>
-              <w:spacing w:after="0" w:line="240" w:lineRule="auto"/>
-              <w:textAlignment w:val="baseline"/>
-              <w:rPr>
-                <w:rFonts w:eastAsia="Times New Roman" w:cstheme="minorHAnsi"/>
-                <w:color w:val="5A5A5A"/>
-                <w:lang w:val="en-US" w:eastAsia="en-NL"/>
-              </w:rPr>
-            </w:pPr>
-            <w:r>
-              <w:rPr>
-                <w:rFonts w:eastAsia="Times New Roman" w:cstheme="minorHAnsi"/>
-                <w:color w:val="5A5A5A"/>
-                <w:lang w:val="en-US" w:eastAsia="en-NL"/>
-              </w:rPr>
-              <w:t>CG-1</w:t>
-            </w:r>
-          </w:p>
-        </w:tc>
-        <w:tc>
-          <w:tcPr>
-            <w:tcW w:w="8451" w:type="dxa"/>
+            <w:tcW w:w="8923" w:type="dxa"/>
             <w:tcBorders>
               <w:top w:val="single" w:sz="6" w:space="0" w:color="auto"/>
               <w:left w:val="single" w:sz="6" w:space="0" w:color="auto"/>
@@ -4152,7 +3427,7 @@
                 <w:color w:val="5A5A5A"/>
                 <w:lang w:val="en-US" w:eastAsia="en-NL"/>
               </w:rPr>
-              <w:t>Game-User connection</w:t>
+              <w:t>As a player, I want to be able to start a game quickly and easily.</w:t>
             </w:r>
           </w:p>
         </w:tc>
@@ -4163,37 +3438,7 @@
         </w:trPr>
         <w:tc>
           <w:tcPr>
-            <w:tcW w:w="559" w:type="dxa"/>
-            <w:tcBorders>
-              <w:top w:val="single" w:sz="6" w:space="0" w:color="auto"/>
-              <w:left w:val="single" w:sz="6" w:space="0" w:color="auto"/>
-              <w:bottom w:val="single" w:sz="6" w:space="0" w:color="auto"/>
-              <w:right w:val="single" w:sz="6" w:space="0" w:color="auto"/>
-            </w:tcBorders>
-          </w:tcPr>
-          <w:p>
-            <w:pPr>
-              <w:spacing w:after="0" w:line="240" w:lineRule="auto"/>
-              <w:textAlignment w:val="baseline"/>
-              <w:rPr>
-                <w:rFonts w:eastAsia="Times New Roman" w:cstheme="minorHAnsi"/>
-                <w:color w:val="5A5A5A"/>
-                <w:lang w:val="en-US" w:eastAsia="en-NL"/>
-              </w:rPr>
-            </w:pPr>
-            <w:r>
-              <w:rPr>
-                <w:rFonts w:eastAsia="Times New Roman" w:cstheme="minorHAnsi"/>
-                <w:color w:val="5A5A5A"/>
-                <w:lang w:val="en-US" w:eastAsia="en-NL"/>
-              </w:rPr>
-              <w:t>CG-2</w:t>
-            </w:r>
-          </w:p>
-        </w:tc>
-        <w:tc>
-          <w:tcPr>
-            <w:tcW w:w="8451" w:type="dxa"/>
+            <w:tcW w:w="8923" w:type="dxa"/>
             <w:tcBorders>
               <w:top w:val="single" w:sz="6" w:space="0" w:color="auto"/>
               <w:left w:val="single" w:sz="6" w:space="0" w:color="auto"/>
@@ -4218,7 +3463,7 @@
                 <w:color w:val="5A5A5A"/>
                 <w:lang w:val="en-US" w:eastAsia="en-NL"/>
               </w:rPr>
-              <w:t>Game latency</w:t>
+              <w:t>As a player, I want to be able to easily join a created game via a link.</w:t>
             </w:r>
           </w:p>
         </w:tc>
@@ -4229,37 +3474,7 @@
         </w:trPr>
         <w:tc>
           <w:tcPr>
-            <w:tcW w:w="559" w:type="dxa"/>
-            <w:tcBorders>
-              <w:top w:val="single" w:sz="6" w:space="0" w:color="auto"/>
-              <w:left w:val="single" w:sz="6" w:space="0" w:color="auto"/>
-              <w:bottom w:val="single" w:sz="6" w:space="0" w:color="auto"/>
-              <w:right w:val="single" w:sz="6" w:space="0" w:color="auto"/>
-            </w:tcBorders>
-          </w:tcPr>
-          <w:p>
-            <w:pPr>
-              <w:spacing w:after="0" w:line="240" w:lineRule="auto"/>
-              <w:textAlignment w:val="baseline"/>
-              <w:rPr>
-                <w:rFonts w:eastAsia="Times New Roman" w:cstheme="minorHAnsi"/>
-                <w:color w:val="5A5A5A"/>
-                <w:lang w:val="en-US" w:eastAsia="en-NL"/>
-              </w:rPr>
-            </w:pPr>
-            <w:r>
-              <w:rPr>
-                <w:rFonts w:eastAsia="Times New Roman" w:cstheme="minorHAnsi"/>
-                <w:color w:val="5A5A5A"/>
-                <w:lang w:val="en-US" w:eastAsia="en-NL"/>
-              </w:rPr>
-              <w:t>CG-3</w:t>
-            </w:r>
-          </w:p>
-        </w:tc>
-        <w:tc>
-          <w:tcPr>
-            <w:tcW w:w="8451" w:type="dxa"/>
+            <w:tcW w:w="8923" w:type="dxa"/>
             <w:tcBorders>
               <w:top w:val="single" w:sz="6" w:space="0" w:color="auto"/>
               <w:left w:val="single" w:sz="6" w:space="0" w:color="auto"/>
@@ -4284,7 +3499,7 @@
                 <w:color w:val="5A5A5A"/>
                 <w:lang w:val="en-US" w:eastAsia="en-NL"/>
               </w:rPr>
-              <w:t>Game events</w:t>
+              <w:t>As a player, I want to customize my game with different word-sets.</w:t>
             </w:r>
           </w:p>
         </w:tc>
@@ -4295,37 +3510,7 @@
         </w:trPr>
         <w:tc>
           <w:tcPr>
-            <w:tcW w:w="559" w:type="dxa"/>
-            <w:tcBorders>
-              <w:top w:val="single" w:sz="6" w:space="0" w:color="auto"/>
-              <w:left w:val="single" w:sz="6" w:space="0" w:color="auto"/>
-              <w:bottom w:val="single" w:sz="6" w:space="0" w:color="auto"/>
-              <w:right w:val="single" w:sz="6" w:space="0" w:color="auto"/>
-            </w:tcBorders>
-          </w:tcPr>
-          <w:p>
-            <w:pPr>
-              <w:spacing w:after="0" w:line="240" w:lineRule="auto"/>
-              <w:textAlignment w:val="baseline"/>
-              <w:rPr>
-                <w:rFonts w:eastAsia="Times New Roman" w:cstheme="minorHAnsi"/>
-                <w:color w:val="5A5A5A"/>
-                <w:lang w:val="en-US" w:eastAsia="en-NL"/>
-              </w:rPr>
-            </w:pPr>
-            <w:r>
-              <w:rPr>
-                <w:rFonts w:eastAsia="Times New Roman" w:cstheme="minorHAnsi"/>
-                <w:color w:val="5A5A5A"/>
-                <w:lang w:val="en-US" w:eastAsia="en-NL"/>
-              </w:rPr>
-              <w:t>CG-4</w:t>
-            </w:r>
-          </w:p>
-        </w:tc>
-        <w:tc>
-          <w:tcPr>
-            <w:tcW w:w="8451" w:type="dxa"/>
+            <w:tcW w:w="8923" w:type="dxa"/>
             <w:tcBorders>
               <w:top w:val="single" w:sz="6" w:space="0" w:color="auto"/>
               <w:left w:val="single" w:sz="6" w:space="0" w:color="auto"/>
@@ -4350,7 +3535,7 @@
                 <w:color w:val="5A5A5A"/>
                 <w:lang w:val="en-US" w:eastAsia="en-NL"/>
               </w:rPr>
-              <w:t>Game instance load</w:t>
+              <w:t>As a player, I want to be able to create my own word-sets to use.</w:t>
             </w:r>
           </w:p>
         </w:tc>
@@ -4361,112 +3546,7 @@
         </w:trPr>
         <w:tc>
           <w:tcPr>
-            <w:tcW w:w="559" w:type="dxa"/>
-            <w:tcBorders>
-              <w:top w:val="single" w:sz="6" w:space="0" w:color="auto"/>
-              <w:left w:val="single" w:sz="6" w:space="0" w:color="auto"/>
-              <w:bottom w:val="single" w:sz="6" w:space="0" w:color="auto"/>
-              <w:right w:val="single" w:sz="6" w:space="0" w:color="auto"/>
-            </w:tcBorders>
-            <w:shd w:val="clear" w:color="auto" w:fill="8496B0" w:themeFill="text2" w:themeFillTint="99"/>
-          </w:tcPr>
-          <w:p>
-            <w:pPr>
-              <w:spacing w:after="0" w:line="240" w:lineRule="auto"/>
-              <w:textAlignment w:val="baseline"/>
-              <w:rPr>
-                <w:rFonts w:eastAsia="Times New Roman" w:cstheme="minorHAnsi"/>
-                <w:b/>
-                <w:bCs/>
-                <w:color w:val="FFFFFF" w:themeColor="background1"/>
-                <w:lang w:val="en-US" w:eastAsia="en-NL"/>
-              </w:rPr>
-            </w:pPr>
-            <w:r>
-              <w:rPr>
-                <w:rFonts w:eastAsia="Times New Roman" w:cstheme="minorHAnsi"/>
-                <w:b/>
-                <w:bCs/>
-                <w:color w:val="FFFFFF" w:themeColor="background1"/>
-                <w:lang w:val="en-US" w:eastAsia="en-NL"/>
-              </w:rPr>
-              <w:t>CD</w:t>
-            </w:r>
-          </w:p>
-        </w:tc>
-        <w:tc>
-          <w:tcPr>
-            <w:tcW w:w="8451" w:type="dxa"/>
-            <w:tcBorders>
-              <w:top w:val="single" w:sz="6" w:space="0" w:color="auto"/>
-              <w:left w:val="single" w:sz="6" w:space="0" w:color="auto"/>
-              <w:bottom w:val="single" w:sz="6" w:space="0" w:color="auto"/>
-              <w:right w:val="single" w:sz="6" w:space="0" w:color="auto"/>
-            </w:tcBorders>
-            <w:shd w:val="clear" w:color="auto" w:fill="8496B0" w:themeFill="text2" w:themeFillTint="99"/>
-          </w:tcPr>
-          <w:p>
-            <w:pPr>
-              <w:spacing w:after="0" w:line="240" w:lineRule="auto"/>
-              <w:textAlignment w:val="baseline"/>
-              <w:rPr>
-                <w:rFonts w:eastAsia="Times New Roman" w:cstheme="minorHAnsi"/>
-                <w:b/>
-                <w:bCs/>
-                <w:color w:val="FFFFFF" w:themeColor="background1"/>
-                <w:lang w:val="en-US" w:eastAsia="en-NL"/>
-              </w:rPr>
-            </w:pPr>
-            <w:r>
-              <w:rPr>
-                <w:rFonts w:eastAsia="Times New Roman" w:cstheme="minorHAnsi"/>
-                <w:b/>
-                <w:bCs/>
-                <w:color w:val="FFFFFF" w:themeColor="background1"/>
-                <w:lang w:val="en-US" w:eastAsia="en-NL"/>
-              </w:rPr>
-              <w:t>Data</w:t>
-            </w:r>
-          </w:p>
-        </w:tc>
-      </w:tr>
-      <w:tr>
-        <w:trPr>
-          <w:trHeight w:val="300"/>
-        </w:trPr>
-        <w:tc>
-          <w:tcPr>
-            <w:tcW w:w="559" w:type="dxa"/>
-            <w:tcBorders>
-              <w:top w:val="single" w:sz="6" w:space="0" w:color="auto"/>
-              <w:left w:val="single" w:sz="6" w:space="0" w:color="auto"/>
-              <w:bottom w:val="single" w:sz="6" w:space="0" w:color="auto"/>
-              <w:right w:val="single" w:sz="6" w:space="0" w:color="auto"/>
-            </w:tcBorders>
-          </w:tcPr>
-          <w:p>
-            <w:pPr>
-              <w:spacing w:after="0" w:line="240" w:lineRule="auto"/>
-              <w:textAlignment w:val="baseline"/>
-              <w:rPr>
-                <w:rFonts w:eastAsia="Times New Roman" w:cstheme="minorHAnsi"/>
-                <w:color w:val="5A5A5A"/>
-                <w:lang w:val="en-US" w:eastAsia="en-NL"/>
-              </w:rPr>
-            </w:pPr>
-            <w:r>
-              <w:rPr>
-                <w:rFonts w:eastAsia="Times New Roman" w:cstheme="minorHAnsi"/>
-                <w:color w:val="5A5A5A"/>
-                <w:lang w:val="en-US" w:eastAsia="en-NL"/>
-              </w:rPr>
-              <w:t>CD-1</w:t>
-            </w:r>
-          </w:p>
-        </w:tc>
-        <w:tc>
-          <w:tcPr>
-            <w:tcW w:w="8451" w:type="dxa"/>
+            <w:tcW w:w="8923" w:type="dxa"/>
             <w:tcBorders>
               <w:top w:val="single" w:sz="6" w:space="0" w:color="auto"/>
               <w:left w:val="single" w:sz="6" w:space="0" w:color="auto"/>
@@ -4491,7 +3571,7 @@
                 <w:color w:val="5A5A5A"/>
                 <w:lang w:val="en-US" w:eastAsia="en-NL"/>
               </w:rPr>
-              <w:t>Data management</w:t>
+              <w:t>As a player, I want the ability to change game rules when creating a game.</w:t>
             </w:r>
           </w:p>
         </w:tc>
@@ -4502,37 +3582,7 @@
         </w:trPr>
         <w:tc>
           <w:tcPr>
-            <w:tcW w:w="559" w:type="dxa"/>
-            <w:tcBorders>
-              <w:top w:val="single" w:sz="6" w:space="0" w:color="auto"/>
-              <w:left w:val="single" w:sz="6" w:space="0" w:color="auto"/>
-              <w:bottom w:val="single" w:sz="6" w:space="0" w:color="auto"/>
-              <w:right w:val="single" w:sz="6" w:space="0" w:color="auto"/>
-            </w:tcBorders>
-          </w:tcPr>
-          <w:p>
-            <w:pPr>
-              <w:spacing w:after="0" w:line="240" w:lineRule="auto"/>
-              <w:textAlignment w:val="baseline"/>
-              <w:rPr>
-                <w:rFonts w:eastAsia="Times New Roman" w:cstheme="minorHAnsi"/>
-                <w:color w:val="5A5A5A"/>
-                <w:lang w:val="en-US" w:eastAsia="en-NL"/>
-              </w:rPr>
-            </w:pPr>
-            <w:r>
-              <w:rPr>
-                <w:rFonts w:eastAsia="Times New Roman" w:cstheme="minorHAnsi"/>
-                <w:color w:val="5A5A5A"/>
-                <w:lang w:val="en-US" w:eastAsia="en-NL"/>
-              </w:rPr>
-              <w:t>CD-2</w:t>
-            </w:r>
-          </w:p>
-        </w:tc>
-        <w:tc>
-          <w:tcPr>
-            <w:tcW w:w="8451" w:type="dxa"/>
+            <w:tcW w:w="8923" w:type="dxa"/>
             <w:tcBorders>
               <w:top w:val="single" w:sz="6" w:space="0" w:color="auto"/>
               <w:left w:val="single" w:sz="6" w:space="0" w:color="auto"/>
@@ -4557,7 +3607,7 @@
                 <w:color w:val="5A5A5A"/>
                 <w:lang w:val="en-US" w:eastAsia="en-NL"/>
               </w:rPr>
-              <w:t>Data privacy</w:t>
+              <w:t>As a competitive player, I want the game to be balanced as to reward the use of complex or less common words.</w:t>
             </w:r>
           </w:p>
         </w:tc>
@@ -4568,37 +3618,7 @@
         </w:trPr>
         <w:tc>
           <w:tcPr>
-            <w:tcW w:w="559" w:type="dxa"/>
-            <w:tcBorders>
-              <w:top w:val="single" w:sz="6" w:space="0" w:color="auto"/>
-              <w:left w:val="single" w:sz="6" w:space="0" w:color="auto"/>
-              <w:bottom w:val="single" w:sz="6" w:space="0" w:color="auto"/>
-              <w:right w:val="single" w:sz="6" w:space="0" w:color="auto"/>
-            </w:tcBorders>
-          </w:tcPr>
-          <w:p>
-            <w:pPr>
-              <w:spacing w:after="0" w:line="240" w:lineRule="auto"/>
-              <w:textAlignment w:val="baseline"/>
-              <w:rPr>
-                <w:rFonts w:eastAsia="Times New Roman" w:cstheme="minorHAnsi"/>
-                <w:color w:val="5A5A5A"/>
-                <w:lang w:val="en-US" w:eastAsia="en-NL"/>
-              </w:rPr>
-            </w:pPr>
-            <w:r>
-              <w:rPr>
-                <w:rFonts w:eastAsia="Times New Roman" w:cstheme="minorHAnsi"/>
-                <w:color w:val="5A5A5A"/>
-                <w:lang w:val="en-US" w:eastAsia="en-NL"/>
-              </w:rPr>
-              <w:t>CD-3</w:t>
-            </w:r>
-          </w:p>
-        </w:tc>
-        <w:tc>
-          <w:tcPr>
-            <w:tcW w:w="8451" w:type="dxa"/>
+            <w:tcW w:w="8923" w:type="dxa"/>
             <w:tcBorders>
               <w:top w:val="single" w:sz="6" w:space="0" w:color="auto"/>
               <w:left w:val="single" w:sz="6" w:space="0" w:color="auto"/>
@@ -4623,7 +3643,7 @@
                 <w:color w:val="5A5A5A"/>
                 <w:lang w:val="en-US" w:eastAsia="en-NL"/>
               </w:rPr>
-              <w:t>Game data aggregation</w:t>
+              <w:t xml:space="preserve">As a player group, we want to be able to manage who joins our game. </w:t>
             </w:r>
           </w:p>
         </w:tc>
@@ -4634,37 +3654,7 @@
         </w:trPr>
         <w:tc>
           <w:tcPr>
-            <w:tcW w:w="559" w:type="dxa"/>
-            <w:tcBorders>
-              <w:top w:val="single" w:sz="6" w:space="0" w:color="auto"/>
-              <w:left w:val="single" w:sz="6" w:space="0" w:color="auto"/>
-              <w:bottom w:val="single" w:sz="6" w:space="0" w:color="auto"/>
-              <w:right w:val="single" w:sz="6" w:space="0" w:color="auto"/>
-            </w:tcBorders>
-          </w:tcPr>
-          <w:p>
-            <w:pPr>
-              <w:spacing w:after="0" w:line="240" w:lineRule="auto"/>
-              <w:textAlignment w:val="baseline"/>
-              <w:rPr>
-                <w:rFonts w:eastAsia="Times New Roman" w:cstheme="minorHAnsi"/>
-                <w:color w:val="5A5A5A"/>
-                <w:lang w:val="en-US" w:eastAsia="en-NL"/>
-              </w:rPr>
-            </w:pPr>
-            <w:r>
-              <w:rPr>
-                <w:rFonts w:eastAsia="Times New Roman" w:cstheme="minorHAnsi"/>
-                <w:color w:val="5A5A5A"/>
-                <w:lang w:val="en-US" w:eastAsia="en-NL"/>
-              </w:rPr>
-              <w:t>CD-4</w:t>
-            </w:r>
-          </w:p>
-        </w:tc>
-        <w:tc>
-          <w:tcPr>
-            <w:tcW w:w="8451" w:type="dxa"/>
+            <w:tcW w:w="8923" w:type="dxa"/>
             <w:tcBorders>
               <w:top w:val="single" w:sz="6" w:space="0" w:color="auto"/>
               <w:left w:val="single" w:sz="6" w:space="0" w:color="auto"/>
@@ -4689,7 +3679,7 @@
                 <w:color w:val="5A5A5A"/>
                 <w:lang w:val="en-US" w:eastAsia="en-NL"/>
               </w:rPr>
-              <w:t>Game event persistence</w:t>
+              <w:t>As a player, I want to be able to play the game from many different devices (pc, phone, tablet).</w:t>
             </w:r>
           </w:p>
         </w:tc>
@@ -4700,112 +3690,7 @@
         </w:trPr>
         <w:tc>
           <w:tcPr>
-            <w:tcW w:w="559" w:type="dxa"/>
-            <w:tcBorders>
-              <w:top w:val="single" w:sz="6" w:space="0" w:color="auto"/>
-              <w:left w:val="single" w:sz="6" w:space="0" w:color="auto"/>
-              <w:bottom w:val="single" w:sz="6" w:space="0" w:color="auto"/>
-              <w:right w:val="single" w:sz="6" w:space="0" w:color="auto"/>
-            </w:tcBorders>
-            <w:shd w:val="clear" w:color="auto" w:fill="8496B0" w:themeFill="text2" w:themeFillTint="99"/>
-          </w:tcPr>
-          <w:p>
-            <w:pPr>
-              <w:spacing w:after="0" w:line="240" w:lineRule="auto"/>
-              <w:textAlignment w:val="baseline"/>
-              <w:rPr>
-                <w:rFonts w:eastAsia="Times New Roman" w:cstheme="minorHAnsi"/>
-                <w:b/>
-                <w:bCs/>
-                <w:color w:val="FFFFFF" w:themeColor="background1"/>
-                <w:lang w:val="en-US" w:eastAsia="en-NL"/>
-              </w:rPr>
-            </w:pPr>
-            <w:r>
-              <w:rPr>
-                <w:rFonts w:eastAsia="Times New Roman" w:cstheme="minorHAnsi"/>
-                <w:b/>
-                <w:bCs/>
-                <w:color w:val="FFFFFF" w:themeColor="background1"/>
-                <w:lang w:val="en-US" w:eastAsia="en-NL"/>
-              </w:rPr>
-              <w:t>CU</w:t>
-            </w:r>
-          </w:p>
-        </w:tc>
-        <w:tc>
-          <w:tcPr>
-            <w:tcW w:w="8451" w:type="dxa"/>
-            <w:tcBorders>
-              <w:top w:val="single" w:sz="6" w:space="0" w:color="auto"/>
-              <w:left w:val="single" w:sz="6" w:space="0" w:color="auto"/>
-              <w:bottom w:val="single" w:sz="6" w:space="0" w:color="auto"/>
-              <w:right w:val="single" w:sz="6" w:space="0" w:color="auto"/>
-            </w:tcBorders>
-            <w:shd w:val="clear" w:color="auto" w:fill="8496B0" w:themeFill="text2" w:themeFillTint="99"/>
-          </w:tcPr>
-          <w:p>
-            <w:pPr>
-              <w:spacing w:after="0" w:line="240" w:lineRule="auto"/>
-              <w:textAlignment w:val="baseline"/>
-              <w:rPr>
-                <w:rFonts w:eastAsia="Times New Roman" w:cstheme="minorHAnsi"/>
-                <w:b/>
-                <w:bCs/>
-                <w:color w:val="FFFFFF" w:themeColor="background1"/>
-                <w:lang w:val="en-US" w:eastAsia="en-NL"/>
-              </w:rPr>
-            </w:pPr>
-            <w:r>
-              <w:rPr>
-                <w:rFonts w:eastAsia="Times New Roman" w:cstheme="minorHAnsi"/>
-                <w:b/>
-                <w:bCs/>
-                <w:color w:val="FFFFFF" w:themeColor="background1"/>
-                <w:lang w:val="en-US" w:eastAsia="en-NL"/>
-              </w:rPr>
-              <w:t>User</w:t>
-            </w:r>
-          </w:p>
-        </w:tc>
-      </w:tr>
-      <w:tr>
-        <w:trPr>
-          <w:trHeight w:val="300"/>
-        </w:trPr>
-        <w:tc>
-          <w:tcPr>
-            <w:tcW w:w="559" w:type="dxa"/>
-            <w:tcBorders>
-              <w:top w:val="single" w:sz="6" w:space="0" w:color="auto"/>
-              <w:left w:val="single" w:sz="6" w:space="0" w:color="auto"/>
-              <w:bottom w:val="single" w:sz="6" w:space="0" w:color="auto"/>
-              <w:right w:val="single" w:sz="6" w:space="0" w:color="auto"/>
-            </w:tcBorders>
-          </w:tcPr>
-          <w:p>
-            <w:pPr>
-              <w:spacing w:after="0" w:line="240" w:lineRule="auto"/>
-              <w:textAlignment w:val="baseline"/>
-              <w:rPr>
-                <w:rFonts w:eastAsia="Times New Roman" w:cstheme="minorHAnsi"/>
-                <w:color w:val="5A5A5A"/>
-                <w:lang w:val="en-US" w:eastAsia="en-NL"/>
-              </w:rPr>
-            </w:pPr>
-            <w:r>
-              <w:rPr>
-                <w:rFonts w:eastAsia="Times New Roman" w:cstheme="minorHAnsi"/>
-                <w:color w:val="5A5A5A"/>
-                <w:lang w:val="en-US" w:eastAsia="en-NL"/>
-              </w:rPr>
-              <w:t>CU-1</w:t>
-            </w:r>
-          </w:p>
-        </w:tc>
-        <w:tc>
-          <w:tcPr>
-            <w:tcW w:w="8451" w:type="dxa"/>
+            <w:tcW w:w="8923" w:type="dxa"/>
             <w:tcBorders>
               <w:top w:val="single" w:sz="6" w:space="0" w:color="auto"/>
               <w:left w:val="single" w:sz="6" w:space="0" w:color="auto"/>
@@ -4830,7 +3715,7 @@
                 <w:color w:val="5A5A5A"/>
                 <w:lang w:val="en-US" w:eastAsia="en-NL"/>
               </w:rPr>
-              <w:t>Webpage design</w:t>
+              <w:t>As a player, I want to see my score compared to the other players in the game.</w:t>
             </w:r>
           </w:p>
         </w:tc>
@@ -4841,37 +3726,7 @@
         </w:trPr>
         <w:tc>
           <w:tcPr>
-            <w:tcW w:w="559" w:type="dxa"/>
-            <w:tcBorders>
-              <w:top w:val="single" w:sz="6" w:space="0" w:color="auto"/>
-              <w:left w:val="single" w:sz="6" w:space="0" w:color="auto"/>
-              <w:bottom w:val="single" w:sz="6" w:space="0" w:color="auto"/>
-              <w:right w:val="single" w:sz="6" w:space="0" w:color="auto"/>
-            </w:tcBorders>
-          </w:tcPr>
-          <w:p>
-            <w:pPr>
-              <w:spacing w:after="0" w:line="240" w:lineRule="auto"/>
-              <w:textAlignment w:val="baseline"/>
-              <w:rPr>
-                <w:rFonts w:eastAsia="Times New Roman" w:cstheme="minorHAnsi"/>
-                <w:color w:val="5A5A5A"/>
-                <w:lang w:val="en-US" w:eastAsia="en-NL"/>
-              </w:rPr>
-            </w:pPr>
-            <w:r>
-              <w:rPr>
-                <w:rFonts w:eastAsia="Times New Roman" w:cstheme="minorHAnsi"/>
-                <w:color w:val="5A5A5A"/>
-                <w:lang w:val="en-US" w:eastAsia="en-NL"/>
-              </w:rPr>
-              <w:t>CU-2</w:t>
-            </w:r>
-          </w:p>
-        </w:tc>
-        <w:tc>
-          <w:tcPr>
-            <w:tcW w:w="8451" w:type="dxa"/>
+            <w:tcW w:w="8923" w:type="dxa"/>
             <w:tcBorders>
               <w:top w:val="single" w:sz="6" w:space="0" w:color="auto"/>
               <w:left w:val="single" w:sz="6" w:space="0" w:color="auto"/>
@@ -4896,7 +3751,115 @@
                 <w:color w:val="5A5A5A"/>
                 <w:lang w:val="en-US" w:eastAsia="en-NL"/>
               </w:rPr>
-              <w:t>Player engagement</w:t>
+              <w:t>As a player, I want to have visual feedback on the current state of a game.</w:t>
+            </w:r>
+          </w:p>
+        </w:tc>
+      </w:tr>
+      <w:tr>
+        <w:trPr>
+          <w:trHeight w:val="300"/>
+        </w:trPr>
+        <w:tc>
+          <w:tcPr>
+            <w:tcW w:w="8923" w:type="dxa"/>
+            <w:tcBorders>
+              <w:top w:val="single" w:sz="6" w:space="0" w:color="auto"/>
+              <w:left w:val="single" w:sz="6" w:space="0" w:color="auto"/>
+              <w:bottom w:val="single" w:sz="6" w:space="0" w:color="auto"/>
+              <w:right w:val="single" w:sz="6" w:space="0" w:color="auto"/>
+            </w:tcBorders>
+            <w:shd w:val="clear" w:color="auto" w:fill="auto"/>
+          </w:tcPr>
+          <w:p>
+            <w:pPr>
+              <w:spacing w:after="0" w:line="240" w:lineRule="auto"/>
+              <w:textAlignment w:val="baseline"/>
+              <w:rPr>
+                <w:rFonts w:eastAsia="Times New Roman" w:cstheme="minorHAnsi"/>
+                <w:color w:val="5A5A5A"/>
+                <w:lang w:val="en-US" w:eastAsia="en-NL"/>
+              </w:rPr>
+            </w:pPr>
+            <w:r>
+              <w:rPr>
+                <w:rFonts w:eastAsia="Times New Roman" w:cstheme="minorHAnsi"/>
+                <w:color w:val="5A5A5A"/>
+                <w:lang w:val="en-US" w:eastAsia="en-NL"/>
+              </w:rPr>
+              <w:t>As a player, I want to clearly see the requirements of for the word to submit.</w:t>
+            </w:r>
+          </w:p>
+        </w:tc>
+      </w:tr>
+      <w:tr>
+        <w:trPr>
+          <w:trHeight w:val="300"/>
+        </w:trPr>
+        <w:tc>
+          <w:tcPr>
+            <w:tcW w:w="8923" w:type="dxa"/>
+            <w:tcBorders>
+              <w:top w:val="single" w:sz="6" w:space="0" w:color="auto"/>
+              <w:left w:val="single" w:sz="6" w:space="0" w:color="auto"/>
+              <w:bottom w:val="single" w:sz="6" w:space="0" w:color="auto"/>
+              <w:right w:val="single" w:sz="6" w:space="0" w:color="auto"/>
+            </w:tcBorders>
+            <w:shd w:val="clear" w:color="auto" w:fill="auto"/>
+          </w:tcPr>
+          <w:p>
+            <w:pPr>
+              <w:spacing w:after="0" w:line="240" w:lineRule="auto"/>
+              <w:textAlignment w:val="baseline"/>
+              <w:rPr>
+                <w:rFonts w:eastAsia="Times New Roman" w:cstheme="minorHAnsi"/>
+                <w:color w:val="5A5A5A"/>
+                <w:lang w:val="en-US" w:eastAsia="en-NL"/>
+              </w:rPr>
+            </w:pPr>
+            <w:r>
+              <w:rPr>
+                <w:rFonts w:eastAsia="Times New Roman" w:cstheme="minorHAnsi"/>
+                <w:color w:val="5A5A5A"/>
+                <w:lang w:val="en-US" w:eastAsia="en-NL"/>
+              </w:rPr>
+              <w:t>As a player, I want to easily submit word attempts.</w:t>
+            </w:r>
+          </w:p>
+        </w:tc>
+      </w:tr>
+      <w:tr>
+        <w:trPr>
+          <w:trHeight w:val="300"/>
+        </w:trPr>
+        <w:tc>
+          <w:tcPr>
+            <w:tcW w:w="8923" w:type="dxa"/>
+            <w:tcBorders>
+              <w:top w:val="single" w:sz="6" w:space="0" w:color="auto"/>
+              <w:left w:val="single" w:sz="6" w:space="0" w:color="auto"/>
+              <w:bottom w:val="single" w:sz="6" w:space="0" w:color="auto"/>
+              <w:right w:val="single" w:sz="6" w:space="0" w:color="auto"/>
+            </w:tcBorders>
+            <w:shd w:val="clear" w:color="auto" w:fill="auto"/>
+          </w:tcPr>
+          <w:p>
+            <w:pPr>
+              <w:spacing w:after="0" w:line="240" w:lineRule="auto"/>
+              <w:textAlignment w:val="baseline"/>
+              <w:rPr>
+                <w:rFonts w:eastAsia="Times New Roman" w:cstheme="minorHAnsi"/>
+                <w:color w:val="5A5A5A"/>
+                <w:lang w:val="en-US" w:eastAsia="en-NL"/>
+              </w:rPr>
+            </w:pPr>
+            <w:r>
+              <w:rPr>
+                <w:rFonts w:eastAsia="Times New Roman" w:cstheme="minorHAnsi"/>
+                <w:color w:val="5A5A5A"/>
+                <w:lang w:val="en-US" w:eastAsia="en-NL"/>
+              </w:rPr>
+              <w:t>As a player, I want visual feedback why a word is incorrect</w:t>
             </w:r>
           </w:p>
         </w:tc>
@@ -4904,1259 +3867,10 @@
     </w:tbl>
     <w:p>
       <w:pPr>
-        <w:pStyle w:val="Heading2"/>
-        <w:spacing w:before="120"/>
-        <w:rPr>
-          <w:lang w:val="en-US"/>
-        </w:rPr>
-      </w:pPr>
-    </w:p>
-    <w:p>
-      <w:pPr>
-        <w:rPr>
-          <w:rFonts w:asciiTheme="majorHAnsi" w:eastAsiaTheme="majorEastAsia" w:hAnsiTheme="majorHAnsi" w:cstheme="majorBidi"/>
-          <w:color w:val="2F5496" w:themeColor="accent1" w:themeShade="BF"/>
-          <w:sz w:val="26"/>
-          <w:szCs w:val="26"/>
-          <w:lang w:val="en-US"/>
-        </w:rPr>
-      </w:pPr>
-      <w:r>
-        <w:rPr>
-          <w:lang w:val="en-US"/>
-        </w:rPr>
-        <w:br w:type="page"/>
-      </w:r>
-    </w:p>
-    <w:p>
-      <w:pPr>
-        <w:pStyle w:val="Heading2"/>
-        <w:spacing w:before="120"/>
-        <w:rPr>
-          <w:lang w:val="en-US"/>
-        </w:rPr>
-      </w:pPr>
-      <w:bookmarkStart w:id="11" w:name="_Toc129880025"/>
-      <w:r>
-        <w:rPr>
-          <w:lang w:val="en-US"/>
-        </w:rPr>
-        <w:lastRenderedPageBreak/>
-        <w:t>Architectural Decisions</w:t>
-      </w:r>
-      <w:bookmarkEnd w:id="11"/>
-    </w:p>
-    <w:p>
-      <w:pPr>
-        <w:pStyle w:val="Heading3"/>
-        <w:rPr>
-          <w:lang w:val="en-US"/>
-        </w:rPr>
-      </w:pPr>
-      <w:bookmarkStart w:id="12" w:name="_Toc129880026"/>
-      <w:r>
-        <w:rPr>
-          <w:lang w:val="en-US"/>
-        </w:rPr>
-        <w:t>Game</w:t>
-      </w:r>
-      <w:bookmarkEnd w:id="12"/>
-    </w:p>
-    <w:p>
-      <w:pPr>
-        <w:rPr>
-          <w:lang w:val="en-US"/>
-        </w:rPr>
-      </w:pPr>
-      <w:r>
-        <w:rPr>
-          <w:lang w:val="en-US"/>
-        </w:rPr>
-        <w:t xml:space="preserve">Players will generally only be playing a single instance of a game at once with other players, this allows player connection to be linked directly with the single game instance that is relevant to them (CG-1). By grouping player </w:t>
-      </w:r>
-      <w:r>
-        <w:rPr>
-          <w:lang w:val="en-US"/>
-        </w:rPr>
-        <w:t>connections,</w:t>
-      </w:r>
-      <w:r>
-        <w:rPr>
-          <w:lang w:val="en-US"/>
-        </w:rPr>
-        <w:t xml:space="preserve"> instance specific events can much more easily be distributed to the relevant players</w:t>
-      </w:r>
-      <w:r>
-        <w:rPr>
-          <w:lang w:val="en-US"/>
-        </w:rPr>
-        <w:t xml:space="preserve"> (CG-2)</w:t>
-      </w:r>
-      <w:r>
-        <w:rPr>
-          <w:lang w:val="en-US"/>
-        </w:rPr>
-        <w:t>, and it allows the game load to be distributed among smaller game instances, allowing for game instances to be scaled up based on the amount of impact a game instance might have (e.g. a 4 player game vs a 100 player game) (CG-</w:t>
-      </w:r>
-      <w:r>
-        <w:rPr>
-          <w:lang w:val="en-US"/>
-        </w:rPr>
-        <w:t>4</w:t>
-      </w:r>
-      <w:r>
-        <w:rPr>
-          <w:lang w:val="en-US"/>
-        </w:rPr>
-        <w:t>).</w:t>
-      </w:r>
-    </w:p>
-    <w:p>
-      <w:pPr>
-        <w:spacing w:after="0"/>
-        <w:rPr>
-          <w:lang w:val="en-US"/>
-        </w:rPr>
-      </w:pPr>
-      <w:r>
-        <w:rPr>
-          <w:lang w:val="en-US"/>
-        </w:rPr>
-        <w:t>During the game, several players will be playing against one-another in real-time, this makes it extremely important to reduce the latency for actions taken by players that will affect the game state of other players.</w:t>
-      </w:r>
-    </w:p>
-    <w:p>
-      <w:pPr>
-        <w:rPr>
-          <w:lang w:val="en-US"/>
-        </w:rPr>
-      </w:pPr>
-      <w:r>
-        <w:rPr>
-          <w:lang w:val="en-US"/>
-        </w:rPr>
-        <w:t xml:space="preserve">Thankfully, players will </w:t>
-      </w:r>
-      <w:r>
-        <w:rPr>
-          <w:lang w:val="en-US"/>
-        </w:rPr>
-        <w:t>only know of other player’s actions via events inside the game, due to this a larger connection delay margin can be acceptable as long as it is not disruptive to the game</w:t>
-      </w:r>
-      <w:r>
-        <w:rPr>
-          <w:lang w:val="en-US"/>
-        </w:rPr>
-        <w:t>’s flow</w:t>
-      </w:r>
-      <w:r>
-        <w:rPr>
-          <w:lang w:val="en-US"/>
-        </w:rPr>
-        <w:t>, for example; slight delay margins can be added to event handling allowing player actions to still be evaluated even if it is technically outside of the relevant game state time (e.g. answers submitted at the end of a round will still be evaluated if it is within the connection delay margin) (CG-4).</w:t>
-      </w:r>
-    </w:p>
-    <w:p>
-      <w:pPr>
-        <w:pStyle w:val="Heading3"/>
-        <w:rPr>
-          <w:lang w:val="en-US"/>
-        </w:rPr>
-      </w:pPr>
-      <w:bookmarkStart w:id="13" w:name="_Toc129880027"/>
-      <w:r>
-        <w:rPr>
-          <w:lang w:val="en-US"/>
-        </w:rPr>
-        <w:t>Data</w:t>
-      </w:r>
-      <w:bookmarkEnd w:id="13"/>
-    </w:p>
-    <w:p>
-      <w:pPr>
-        <w:rPr>
-          <w:lang w:val="en-US"/>
-        </w:rPr>
-      </w:pPr>
-      <w:r>
-        <w:rPr>
-          <w:lang w:val="en-US"/>
-        </w:rPr>
-        <w:t xml:space="preserve">A lot of persistent data from different domains should be stored for the web-application, this includes account information, game instance information and general data used for game instances. </w:t>
-      </w:r>
-      <w:r>
-        <w:rPr>
-          <w:lang w:val="en-US"/>
-        </w:rPr>
-        <w:t xml:space="preserve">Game instance data will often have to be stored </w:t>
-      </w:r>
-      <w:r>
-        <w:rPr>
-          <w:lang w:val="en-US"/>
-        </w:rPr>
-        <w:t xml:space="preserve">temporarily </w:t>
-      </w:r>
-      <w:r>
-        <w:rPr>
-          <w:lang w:val="en-US"/>
-        </w:rPr>
-        <w:t xml:space="preserve">and deleted later, while aggregated game data will be </w:t>
-      </w:r>
-      <w:r>
-        <w:rPr>
-          <w:lang w:val="en-US"/>
-        </w:rPr>
-        <w:t xml:space="preserve">mostly </w:t>
-      </w:r>
-      <w:r>
-        <w:rPr>
-          <w:lang w:val="en-US"/>
-        </w:rPr>
-        <w:t xml:space="preserve">static after being added, with frequent evaluations being made </w:t>
-      </w:r>
-      <w:r>
-        <w:rPr>
-          <w:lang w:val="en-US"/>
-        </w:rPr>
-        <w:t>based on the stored data (CD-1).</w:t>
-      </w:r>
-    </w:p>
-    <w:p>
-      <w:pPr>
-        <w:rPr>
-          <w:lang w:val="en-US"/>
-        </w:rPr>
-      </w:pPr>
-      <w:r>
-        <w:rPr>
-          <w:lang w:val="en-US"/>
-        </w:rPr>
-        <w:t>The data used by the game will be aggregated either by system administrators and users alike, allowing for new data sets to be created for different games, extra care will have to be taken by allowing users to input their own data (CD-3).</w:t>
-      </w:r>
-    </w:p>
-    <w:p>
-      <w:pPr>
-        <w:rPr>
-          <w:lang w:val="en-US"/>
-        </w:rPr>
-      </w:pPr>
-      <w:r>
-        <w:rPr>
-          <w:lang w:val="en-US"/>
-        </w:rPr>
-        <w:t>Some data, such as the inputs made by users during a game, or personal information such as passwords, have to be stored securely (e.g. properly hashing passwords) (CD-2).</w:t>
-      </w:r>
-    </w:p>
-    <w:p>
-      <w:pPr>
-        <w:rPr>
-          <w:lang w:val="en-US"/>
-        </w:rPr>
-      </w:pPr>
-      <w:r>
-        <w:rPr>
-          <w:lang w:val="en-US"/>
-        </w:rPr>
-        <w:t>Situations might come up where a game instance might be remove</w:t>
-      </w:r>
-      <w:r>
-        <w:rPr>
-          <w:lang w:val="en-US"/>
-        </w:rPr>
-        <w:t>d</w:t>
-      </w:r>
-      <w:r>
-        <w:rPr>
-          <w:lang w:val="en-US"/>
-        </w:rPr>
-        <w:t xml:space="preserve">, causing any non-persistent data to be lost (e.g. connection loss causing all players to disconnect), to ensure that players are able to continue their games, important game state data should be stored in a short-term persistent manner and be able to happen asynchronously from the progress of the game (CD-4). </w:t>
-      </w:r>
-    </w:p>
-    <w:p>
-      <w:pPr>
-        <w:pStyle w:val="Heading3"/>
-        <w:rPr>
-          <w:lang w:val="en-US"/>
-        </w:rPr>
-      </w:pPr>
-      <w:bookmarkStart w:id="14" w:name="_Toc129880028"/>
-      <w:r>
-        <w:rPr>
-          <w:lang w:val="en-US"/>
-        </w:rPr>
-        <w:t>User</w:t>
-      </w:r>
-      <w:bookmarkEnd w:id="14"/>
-    </w:p>
-    <w:p>
-      <w:pPr>
-        <w:rPr>
-          <w:lang w:val="en-US"/>
-        </w:rPr>
-      </w:pPr>
-      <w:r>
-        <w:rPr>
-          <w:lang w:val="en-US"/>
-        </w:rPr>
-        <w:t>The game is expected to be played on many different devices, such as phones, tablets and computers, this makes it important that the user interface for the game can support these different screens well to improve user experience</w:t>
-      </w:r>
-      <w:r>
-        <w:rPr>
-          <w:lang w:val="en-US"/>
-        </w:rPr>
-        <w:t xml:space="preserve"> (CU-1)</w:t>
-      </w:r>
-      <w:r>
-        <w:rPr>
-          <w:lang w:val="en-US"/>
-        </w:rPr>
-        <w:t>.</w:t>
-      </w:r>
-    </w:p>
-    <w:p>
-      <w:pPr>
-        <w:rPr>
-          <w:lang w:val="en-US"/>
-        </w:rPr>
-      </w:pPr>
-      <w:r>
-        <w:rPr>
-          <w:lang w:val="en-US"/>
-        </w:rPr>
-        <w:t xml:space="preserve">Furthermore, to help keep player engagement high, it should be made as easy as possible for users to access core features of the web-application such as joining or creating a game, and </w:t>
-      </w:r>
-      <w:r>
-        <w:rPr>
-          <w:lang w:val="en-US"/>
-        </w:rPr>
-        <w:t>to help keep players engaged in playing a more competitive mode should be created with a public leaderboard, allowing players who prefer more challenge to also be engaged (CU-2).</w:t>
-      </w:r>
-    </w:p>
-    <w:p>
-      <w:pPr>
-        <w:rPr>
-          <w:rFonts w:asciiTheme="majorHAnsi" w:eastAsiaTheme="majorEastAsia" w:hAnsiTheme="majorHAnsi" w:cstheme="majorBidi"/>
-          <w:color w:val="2F5496" w:themeColor="accent1" w:themeShade="BF"/>
-          <w:sz w:val="26"/>
-          <w:szCs w:val="26"/>
-          <w:lang w:val="en-US"/>
-        </w:rPr>
-      </w:pPr>
-      <w:r>
-        <w:rPr>
-          <w:lang w:val="en-US"/>
-        </w:rPr>
-        <w:br w:type="page"/>
-      </w:r>
-    </w:p>
-    <w:p>
-      <w:pPr>
-        <w:pStyle w:val="Heading2"/>
-        <w:rPr>
-          <w:lang w:val="en-US"/>
-        </w:rPr>
-      </w:pPr>
-      <w:bookmarkStart w:id="15" w:name="_Toc129880029"/>
-      <w:r>
-        <w:rPr>
-          <w:lang w:val="en-US"/>
-        </w:rPr>
-        <w:lastRenderedPageBreak/>
-        <w:t>Architecture</w:t>
-      </w:r>
-      <w:bookmarkEnd w:id="15"/>
-    </w:p>
-    <w:p>
-      <w:pPr>
-        <w:pStyle w:val="Heading2"/>
-        <w:rPr>
-          <w:lang w:val="en-US"/>
-        </w:rPr>
-      </w:pPr>
-      <w:bookmarkStart w:id="16" w:name="_Toc129880030"/>
-      <w:r>
-        <w:rPr>
-          <w:noProof/>
-          <w:lang w:val="en-US"/>
-        </w:rPr>
-        <w:drawing>
-          <wp:anchor distT="0" distB="0" distL="114300" distR="114300" simplePos="0" relativeHeight="251659264" behindDoc="1" locked="0" layoutInCell="1" allowOverlap="1" wp14:anchorId="144E81FA" wp14:editId="22DD1B14">
-            <wp:simplePos x="0" y="0"/>
-            <wp:positionH relativeFrom="column">
-              <wp:posOffset>-787400</wp:posOffset>
-            </wp:positionH>
-            <wp:positionV relativeFrom="paragraph">
-              <wp:posOffset>329565</wp:posOffset>
-            </wp:positionV>
-            <wp:extent cx="1913255" cy="2788920"/>
-            <wp:effectExtent l="0" t="0" r="0" b="0"/>
-            <wp:wrapTight wrapText="bothSides">
-              <wp:wrapPolygon edited="0">
-                <wp:start x="9463" y="148"/>
-                <wp:lineTo x="8173" y="885"/>
-                <wp:lineTo x="6882" y="2066"/>
-                <wp:lineTo x="6882" y="2803"/>
-                <wp:lineTo x="4947" y="3689"/>
-                <wp:lineTo x="2366" y="5164"/>
-                <wp:lineTo x="2151" y="5754"/>
-                <wp:lineTo x="1936" y="7525"/>
-                <wp:lineTo x="2366" y="9885"/>
-                <wp:lineTo x="2581" y="10033"/>
-                <wp:lineTo x="8818" y="12246"/>
-                <wp:lineTo x="1721" y="13869"/>
-                <wp:lineTo x="215" y="14311"/>
-                <wp:lineTo x="215" y="19328"/>
-                <wp:lineTo x="645" y="20951"/>
-                <wp:lineTo x="860" y="21246"/>
-                <wp:lineTo x="20431" y="21246"/>
-                <wp:lineTo x="20647" y="20951"/>
-                <wp:lineTo x="21077" y="19328"/>
-                <wp:lineTo x="21292" y="14311"/>
-                <wp:lineTo x="17851" y="13426"/>
-                <wp:lineTo x="12689" y="12246"/>
-                <wp:lineTo x="18711" y="10033"/>
-                <wp:lineTo x="18926" y="9885"/>
-                <wp:lineTo x="19356" y="7525"/>
-                <wp:lineTo x="19141" y="5607"/>
-                <wp:lineTo x="18926" y="5164"/>
-                <wp:lineTo x="15485" y="3246"/>
-                <wp:lineTo x="14410" y="2803"/>
-                <wp:lineTo x="14625" y="2213"/>
-                <wp:lineTo x="13119" y="885"/>
-                <wp:lineTo x="11829" y="148"/>
-                <wp:lineTo x="9463" y="148"/>
-              </wp:wrapPolygon>
-            </wp:wrapTight>
-            <wp:docPr id="1" name="Picture 1" descr="Graphical user interface, text, application&#10;&#10;Description automatically generated"/>
-            <wp:cNvGraphicFramePr>
-              <a:graphicFrameLocks xmlns:a="http://schemas.openxmlformats.org/drawingml/2006/main" noChangeAspect="1"/>
-            </wp:cNvGraphicFramePr>
-            <a:graphic xmlns:a="http://schemas.openxmlformats.org/drawingml/2006/main">
-              <a:graphicData uri="http://schemas.openxmlformats.org/drawingml/2006/picture">
-                <pic:pic xmlns:pic="http://schemas.openxmlformats.org/drawingml/2006/picture">
-                  <pic:nvPicPr>
-                    <pic:cNvPr id="1" name="Picture 1" descr="Graphical user interface, text, application&#10;&#10;Description automatically generated"/>
-                    <pic:cNvPicPr>
-                      <a:picLocks noChangeAspect="1" noChangeArrowheads="1"/>
-                    </pic:cNvPicPr>
-                  </pic:nvPicPr>
-                  <pic:blipFill>
-                    <a:blip r:embed="rId11">
-                      <a:extLst>
-                        <a:ext uri="{28A0092B-C50C-407E-A947-70E740481C1C}">
-                          <a14:useLocalDpi xmlns:a14="http://schemas.microsoft.com/office/drawing/2010/main" val="0"/>
-                        </a:ext>
-                      </a:extLst>
-                    </a:blip>
-                    <a:srcRect/>
-                    <a:stretch>
-                      <a:fillRect/>
-                    </a:stretch>
-                  </pic:blipFill>
-                  <pic:spPr bwMode="auto">
-                    <a:xfrm>
-                      <a:off x="0" y="0"/>
-                      <a:ext cx="1913255" cy="2788920"/>
-                    </a:xfrm>
-                    <a:prstGeom prst="rect">
-                      <a:avLst/>
-                    </a:prstGeom>
-                    <a:noFill/>
-                    <a:ln>
-                      <a:noFill/>
-                    </a:ln>
-                  </pic:spPr>
-                </pic:pic>
-              </a:graphicData>
-            </a:graphic>
-            <wp14:sizeRelH relativeFrom="margin">
-              <wp14:pctWidth>0</wp14:pctWidth>
-            </wp14:sizeRelH>
-            <wp14:sizeRelV relativeFrom="margin">
-              <wp14:pctHeight>0</wp14:pctHeight>
-            </wp14:sizeRelV>
-          </wp:anchor>
-        </w:drawing>
-      </w:r>
-      <w:r>
-        <w:rPr>
-          <w:lang w:val="en-US"/>
-        </w:rPr>
-        <w:t>Diagrams</w:t>
-      </w:r>
-      <w:bookmarkEnd w:id="16"/>
-    </w:p>
-    <w:p>
-      <w:pPr>
-        <w:rPr>
-          <w:lang w:val="en-US"/>
-        </w:rPr>
-      </w:pPr>
-      <w:r>
-        <w:rPr>
-          <w:noProof/>
-          <w:lang w:val="en-US"/>
-        </w:rPr>
-        <w:drawing>
-          <wp:anchor distT="0" distB="0" distL="114300" distR="114300" simplePos="0" relativeHeight="251660288" behindDoc="1" locked="0" layoutInCell="1" allowOverlap="1" wp14:anchorId="17649E24" wp14:editId="0A1396AF">
-            <wp:simplePos x="0" y="0"/>
-            <wp:positionH relativeFrom="page">
-              <wp:posOffset>2058670</wp:posOffset>
-            </wp:positionH>
-            <wp:positionV relativeFrom="paragraph">
-              <wp:posOffset>306070</wp:posOffset>
-            </wp:positionV>
-            <wp:extent cx="5358765" cy="5857875"/>
-            <wp:effectExtent l="0" t="0" r="0" b="0"/>
-            <wp:wrapTight wrapText="bothSides">
-              <wp:wrapPolygon edited="0">
-                <wp:start x="2764" y="70"/>
-                <wp:lineTo x="2380" y="492"/>
-                <wp:lineTo x="2073" y="913"/>
-                <wp:lineTo x="2073" y="1335"/>
-                <wp:lineTo x="1075" y="1826"/>
-                <wp:lineTo x="538" y="2248"/>
-                <wp:lineTo x="538" y="4074"/>
-                <wp:lineTo x="1996" y="4706"/>
-                <wp:lineTo x="3071" y="4706"/>
-                <wp:lineTo x="77" y="5760"/>
-                <wp:lineTo x="77" y="9483"/>
-                <wp:lineTo x="2380" y="10326"/>
-                <wp:lineTo x="2764" y="10326"/>
-                <wp:lineTo x="2764" y="10677"/>
-                <wp:lineTo x="3071" y="11450"/>
-                <wp:lineTo x="3071" y="16297"/>
-                <wp:lineTo x="6373" y="17069"/>
-                <wp:lineTo x="7909" y="17069"/>
-                <wp:lineTo x="7909" y="17561"/>
-                <wp:lineTo x="9522" y="18193"/>
-                <wp:lineTo x="10673" y="18193"/>
-                <wp:lineTo x="8293" y="18685"/>
-                <wp:lineTo x="7909" y="18825"/>
-                <wp:lineTo x="7909" y="21003"/>
-                <wp:lineTo x="8370" y="21354"/>
-                <wp:lineTo x="9214" y="21495"/>
-                <wp:lineTo x="20195" y="21495"/>
-                <wp:lineTo x="20963" y="21354"/>
-                <wp:lineTo x="21500" y="21003"/>
-                <wp:lineTo x="21500" y="18896"/>
-                <wp:lineTo x="20886" y="18615"/>
-                <wp:lineTo x="18736" y="18193"/>
-                <wp:lineTo x="19888" y="18193"/>
-                <wp:lineTo x="21423" y="17561"/>
-                <wp:lineTo x="21347" y="14962"/>
-                <wp:lineTo x="21270" y="14751"/>
-                <wp:lineTo x="19120" y="13908"/>
-                <wp:lineTo x="18429" y="13698"/>
-                <wp:lineTo x="18582" y="12293"/>
-                <wp:lineTo x="18122" y="12152"/>
-                <wp:lineTo x="14359" y="11450"/>
-                <wp:lineTo x="14513" y="11028"/>
-                <wp:lineTo x="14052" y="10818"/>
-                <wp:lineTo x="12209" y="10326"/>
-                <wp:lineTo x="12593" y="10326"/>
-                <wp:lineTo x="14359" y="9413"/>
-                <wp:lineTo x="14359" y="5830"/>
-                <wp:lineTo x="12132" y="4987"/>
-                <wp:lineTo x="11441" y="4566"/>
-                <wp:lineTo x="5989" y="3582"/>
-                <wp:lineTo x="6066" y="2318"/>
-                <wp:lineTo x="5298" y="1686"/>
-                <wp:lineTo x="4454" y="1335"/>
-                <wp:lineTo x="4530" y="1054"/>
-                <wp:lineTo x="4146" y="492"/>
-                <wp:lineTo x="3763" y="70"/>
-                <wp:lineTo x="2764" y="70"/>
-              </wp:wrapPolygon>
-            </wp:wrapTight>
-            <wp:docPr id="3" name="Picture 3" descr="Graphical user interface, diagram&#10;&#10;Description automatically generated"/>
-            <wp:cNvGraphicFramePr>
-              <a:graphicFrameLocks xmlns:a="http://schemas.openxmlformats.org/drawingml/2006/main" noChangeAspect="1"/>
-            </wp:cNvGraphicFramePr>
-            <a:graphic xmlns:a="http://schemas.openxmlformats.org/drawingml/2006/main">
-              <a:graphicData uri="http://schemas.openxmlformats.org/drawingml/2006/picture">
-                <pic:pic xmlns:pic="http://schemas.openxmlformats.org/drawingml/2006/picture">
-                  <pic:nvPicPr>
-                    <pic:cNvPr id="3" name="Picture 3" descr="Graphical user interface, diagram&#10;&#10;Description automatically generated"/>
-                    <pic:cNvPicPr>
-                      <a:picLocks noChangeAspect="1" noChangeArrowheads="1"/>
-                    </pic:cNvPicPr>
-                  </pic:nvPicPr>
-                  <pic:blipFill>
-                    <a:blip r:embed="rId12">
-                      <a:extLst>
-                        <a:ext uri="{28A0092B-C50C-407E-A947-70E740481C1C}">
-                          <a14:useLocalDpi xmlns:a14="http://schemas.microsoft.com/office/drawing/2010/main" val="0"/>
-                        </a:ext>
-                      </a:extLst>
-                    </a:blip>
-                    <a:srcRect/>
-                    <a:stretch>
-                      <a:fillRect/>
-                    </a:stretch>
-                  </pic:blipFill>
-                  <pic:spPr bwMode="auto">
-                    <a:xfrm>
-                      <a:off x="0" y="0"/>
-                      <a:ext cx="5358765" cy="5857875"/>
-                    </a:xfrm>
-                    <a:prstGeom prst="rect">
-                      <a:avLst/>
-                    </a:prstGeom>
-                    <a:noFill/>
-                    <a:ln>
-                      <a:noFill/>
-                    </a:ln>
-                  </pic:spPr>
-                </pic:pic>
-              </a:graphicData>
-            </a:graphic>
-            <wp14:sizeRelH relativeFrom="margin">
-              <wp14:pctWidth>0</wp14:pctWidth>
-            </wp14:sizeRelH>
-            <wp14:sizeRelV relativeFrom="margin">
-              <wp14:pctHeight>0</wp14:pctHeight>
-            </wp14:sizeRelV>
-          </wp:anchor>
-        </w:drawing>
-      </w:r>
-    </w:p>
-    <w:p>
-      <w:pPr>
-        <w:rPr>
-          <w:rFonts w:asciiTheme="majorHAnsi" w:eastAsiaTheme="majorEastAsia" w:hAnsiTheme="majorHAnsi" w:cstheme="majorBidi"/>
-          <w:color w:val="1F3763" w:themeColor="accent1" w:themeShade="7F"/>
-          <w:sz w:val="24"/>
-          <w:szCs w:val="24"/>
-          <w:lang w:val="en-US"/>
-        </w:rPr>
-      </w:pPr>
-      <w:r>
-        <w:rPr>
-          <w:lang w:val="en-US"/>
-        </w:rPr>
-        <w:br w:type="page"/>
-      </w:r>
-    </w:p>
-    <w:p>
-      <w:pPr>
-        <w:pStyle w:val="Heading3"/>
-        <w:rPr>
-          <w:lang w:val="en-US"/>
-        </w:rPr>
-      </w:pPr>
-      <w:bookmarkStart w:id="17" w:name="_Toc129880031"/>
-      <w:r>
-        <w:rPr>
-          <w:lang w:val="en-US"/>
-        </w:rPr>
-        <w:lastRenderedPageBreak/>
-        <w:t>Front-end</w:t>
-      </w:r>
-      <w:bookmarkEnd w:id="17"/>
-    </w:p>
-    <w:p>
-      <w:pPr>
-        <w:rPr>
-          <w:lang w:val="en-US"/>
-        </w:rPr>
-      </w:pPr>
-      <w:r>
-        <w:rPr>
-          <w:lang w:val="en-US"/>
-        </w:rPr>
-        <w:t>The front-end will be contain the visual interfaces the user will interact with, these have been separated into two separate parts, the dashboard that serves as the landing page</w:t>
-      </w:r>
-      <w:r>
-        <w:rPr>
-          <w:lang w:val="en-US"/>
-        </w:rPr>
-        <w:t xml:space="preserve"> and the game creation screen, and the game itself.</w:t>
-      </w:r>
-    </w:p>
-    <w:p>
-      <w:pPr>
-        <w:pStyle w:val="Heading4"/>
-        <w:rPr>
-          <w:lang w:val="en-US"/>
-        </w:rPr>
-      </w:pPr>
-      <w:r>
-        <w:rPr>
-          <w:lang w:val="en-US"/>
-        </w:rPr>
-        <w:t>Dashboard</w:t>
-      </w:r>
-    </w:p>
-    <w:p>
-      <w:pPr>
-        <w:rPr>
-          <w:lang w:val="en-US"/>
-        </w:rPr>
-      </w:pPr>
-      <w:r>
-        <w:rPr>
-          <w:lang w:val="en-US"/>
-        </w:rPr>
-        <w:t>The dashboard will mostly contain static information such as buttons to join/create a game and a leaderboard, the dashboard will be the entry point for most users and thus will be important to have fast load times and good SEO.</w:t>
-      </w:r>
-    </w:p>
-    <w:p>
-      <w:pPr>
-        <w:rPr>
-          <w:lang w:val="en-US"/>
-        </w:rPr>
-      </w:pPr>
-      <w:r>
-        <w:rPr>
-          <w:lang w:val="en-US"/>
-        </w:rPr>
-        <w:t xml:space="preserve">For the dashboard, the </w:t>
-      </w:r>
-      <w:hyperlink r:id="rId13" w:history="1">
-        <w:r>
-          <w:rPr>
-            <w:rStyle w:val="Hyperlink"/>
-            <w:lang w:val="en-US"/>
-          </w:rPr>
-          <w:t>Astro</w:t>
-        </w:r>
-      </w:hyperlink>
-      <w:r>
-        <w:rPr>
-          <w:lang w:val="en-US"/>
-        </w:rPr>
-        <w:t xml:space="preserve"> framework will be used, this framework is purpose built to deliver fast page load times, and allows for dynamically loading in javascript components from the server side renderer, this allows the pages to have fast load times and be very SSO friendly. Astro is a relatively new framework, and I would like to learn more about it as the concepts it provides seem to be very useful.</w:t>
-      </w:r>
-    </w:p>
-    <w:p>
-      <w:pPr>
-        <w:pStyle w:val="Heading4"/>
-        <w:rPr>
-          <w:lang w:val="en-US"/>
-        </w:rPr>
-      </w:pPr>
-      <w:r>
-        <w:rPr>
-          <w:lang w:val="en-US"/>
-        </w:rPr>
-        <w:t>Game</w:t>
-      </w:r>
-      <w:r>
-        <w:rPr>
-          <w:lang w:val="en-US"/>
-        </w:rPr>
-        <w:t xml:space="preserve"> Interface</w:t>
-      </w:r>
-    </w:p>
-    <w:p>
-      <w:pPr>
-        <w:rPr>
-          <w:lang w:val="en-US"/>
-        </w:rPr>
-      </w:pPr>
-      <w:r>
-        <w:rPr>
-          <w:lang w:val="en-US"/>
-        </w:rPr>
-        <w:t>The game interface will be a graphical interface used to inform the user on the current game state, as well as allowing the user to make the necessary commands for the game, this game interface will be rapidly changing based on the game state and will need to communicate in real-time with the game’s logic.</w:t>
-      </w:r>
-    </w:p>
-    <w:p>
-      <w:pPr>
-        <w:rPr>
-          <w:lang w:val="en-US"/>
-        </w:rPr>
-      </w:pPr>
-      <w:r>
-        <w:rPr>
-          <w:lang w:val="en-US"/>
-        </w:rPr>
-        <w:t xml:space="preserve">Due to the requirement for the game interface to be rapidly changing, a good choice for technology will be </w:t>
-      </w:r>
-      <w:hyperlink r:id="rId14" w:history="1">
-        <w:r>
-          <w:rPr>
-            <w:rStyle w:val="Hyperlink"/>
-            <w:lang w:val="en-US"/>
-          </w:rPr>
-          <w:t>React</w:t>
-        </w:r>
-      </w:hyperlink>
-      <w:r>
-        <w:rPr>
-          <w:lang w:val="en-US"/>
-        </w:rPr>
-        <w:t xml:space="preserve">, as it supports fast document changes with the “reactive” virtual DOM, and has been proven as a professional good javascript framework, as seen with it’s popularity ratings on </w:t>
-      </w:r>
-      <w:hyperlink r:id="rId15" w:anchor="most-popular-technologies-webframe" w:history="1">
-        <w:r>
-          <w:rPr>
-            <w:rStyle w:val="Hyperlink"/>
-            <w:lang w:val="en-US"/>
-          </w:rPr>
-          <w:t>the 2022 stackoverflow survey</w:t>
-        </w:r>
-      </w:hyperlink>
-    </w:p>
-    <w:p>
-      <w:pPr>
-        <w:rPr>
-          <w:rFonts w:asciiTheme="majorHAnsi" w:eastAsiaTheme="majorEastAsia" w:hAnsiTheme="majorHAnsi" w:cstheme="majorBidi"/>
-          <w:color w:val="2F5496" w:themeColor="accent1" w:themeShade="BF"/>
-          <w:sz w:val="26"/>
-          <w:szCs w:val="26"/>
-          <w:lang w:val="en-US"/>
-        </w:rPr>
-      </w:pPr>
-      <w:r>
-        <w:rPr>
-          <w:lang w:val="en-US"/>
-        </w:rPr>
-        <w:br w:type="page"/>
-      </w:r>
-    </w:p>
-    <w:p>
-      <w:pPr>
-        <w:pStyle w:val="Heading3"/>
-        <w:rPr>
-          <w:lang w:val="en-US"/>
-        </w:rPr>
-      </w:pPr>
-      <w:bookmarkStart w:id="18" w:name="_Toc129880032"/>
-      <w:r>
-        <w:rPr>
-          <w:lang w:val="en-US"/>
-        </w:rPr>
-        <w:lastRenderedPageBreak/>
-        <w:t>Back-end</w:t>
-      </w:r>
-      <w:bookmarkEnd w:id="18"/>
-    </w:p>
-    <w:p>
-      <w:pPr>
-        <w:rPr>
-          <w:lang w:val="en-US"/>
-        </w:rPr>
-      </w:pPr>
-      <w:r>
-        <w:rPr>
-          <w:lang w:val="en-US"/>
-        </w:rPr>
-        <w:t xml:space="preserve">The initial scope for the project will contain a game service where the game instances are created and handled and a data aggregation service, which will </w:t>
-      </w:r>
-      <w:r>
-        <w:rPr>
-          <w:lang w:val="en-US"/>
-        </w:rPr>
-        <w:t>contain data used in a game</w:t>
-      </w:r>
-      <w:r>
-        <w:rPr>
-          <w:lang w:val="en-US"/>
-        </w:rPr>
-        <w:t xml:space="preserve"> (such as word sets) </w:t>
-      </w:r>
-      <w:r>
-        <w:rPr>
-          <w:lang w:val="en-US"/>
-        </w:rPr>
-        <w:t>that will be evaluated very quickly, alongside a more generic Game Storage where gameplay behavior such as word use is stored after a game, and is able to be obtained later for use in game balancing.</w:t>
-      </w:r>
-    </w:p>
-    <w:p>
-      <w:pPr>
-        <w:pStyle w:val="Heading4"/>
-        <w:rPr>
-          <w:lang w:val="en-US"/>
-        </w:rPr>
-      </w:pPr>
-      <w:bookmarkStart w:id="19" w:name="_Game_Engine"/>
-      <w:bookmarkEnd w:id="19"/>
-      <w:r>
-        <w:rPr>
-          <w:lang w:val="en-US"/>
-        </w:rPr>
-        <w:t>Game Engine</w:t>
-      </w:r>
-    </w:p>
-    <w:p>
-      <w:pPr>
-        <w:rPr>
-          <w:lang w:val="en-US"/>
-        </w:rPr>
-      </w:pPr>
-      <w:r>
-        <w:rPr>
-          <w:lang w:val="en-US"/>
-        </w:rPr>
-        <w:t>The game engine will be a back-end server that handles the game logic and the connections made for specific game instances, this game engine will have to be able to maintain real-time connections with several users and support fast event processing (taking user input and processing it into a game action).</w:t>
-      </w:r>
-    </w:p>
-    <w:p>
-      <w:pPr>
-        <w:rPr>
-          <w:lang w:val="en-US"/>
-        </w:rPr>
-      </w:pPr>
-      <w:r>
-        <w:rPr>
-          <w:lang w:val="en-US"/>
-        </w:rPr>
-        <w:t xml:space="preserve">Due to the real-time nature of the connection required between the game engine and the game interface, </w:t>
-      </w:r>
-      <w:hyperlink r:id="rId16" w:history="1">
-        <w:r>
-          <w:rPr>
-            <w:rStyle w:val="Hyperlink"/>
-            <w:lang w:val="en-US"/>
-          </w:rPr>
-          <w:t>Signal-R</w:t>
-        </w:r>
-      </w:hyperlink>
-      <w:r>
-        <w:rPr>
-          <w:lang w:val="en-US"/>
-        </w:rPr>
-        <w:t xml:space="preserve"> will be used, as this allows for fast and reliable real-time connections between server and client</w:t>
-      </w:r>
-      <w:r>
-        <w:rPr>
-          <w:lang w:val="en-US"/>
-        </w:rPr>
-        <w:t xml:space="preserve"> and allows for </w:t>
-      </w:r>
-      <w:hyperlink r:id="rId17" w:history="1">
-        <w:r>
-          <w:rPr>
-            <w:rStyle w:val="Hyperlink"/>
-            <w:lang w:val="en-US"/>
-          </w:rPr>
-          <w:t>native grouping</w:t>
-        </w:r>
-        <w:r>
-          <w:rPr>
-            <w:rStyle w:val="Hyperlink"/>
-            <w:lang w:val="en-US"/>
-          </w:rPr>
-          <w:t xml:space="preserve"> and scaling</w:t>
-        </w:r>
-        <w:r>
-          <w:rPr>
-            <w:rStyle w:val="Hyperlink"/>
-            <w:lang w:val="en-US"/>
-          </w:rPr>
-          <w:t xml:space="preserve"> of connections</w:t>
-        </w:r>
-      </w:hyperlink>
-      <w:r>
-        <w:rPr>
-          <w:lang w:val="en-US"/>
-        </w:rPr>
-        <w:t xml:space="preserve"> into game instances</w:t>
-      </w:r>
-      <w:r>
-        <w:rPr>
-          <w:lang w:val="en-US"/>
-        </w:rPr>
-        <w:t xml:space="preserve">, more research into low latency Client-Server communication has previously been done and can be found </w:t>
-      </w:r>
-      <w:hyperlink r:id="rId18" w:history="1">
-        <w:r>
-          <w:rPr>
-            <w:rStyle w:val="Hyperlink"/>
-            <w:lang w:val="en-US"/>
-          </w:rPr>
-          <w:t>here</w:t>
-        </w:r>
-      </w:hyperlink>
-      <w:r>
-        <w:rPr>
-          <w:lang w:val="en-US"/>
-        </w:rPr>
-        <w:t>.</w:t>
-      </w:r>
-    </w:p>
-    <w:p>
-      <w:pPr>
-        <w:rPr>
-          <w:lang w:val="en-US"/>
-        </w:rPr>
-      </w:pPr>
-      <w:r>
-        <w:rPr>
-          <w:lang w:val="en-US"/>
-        </w:rPr>
-        <w:t xml:space="preserve">As Signal-R is chosen for the server-client communication technology, the ASP.NET framework will be used, as Signal-R is part of this framework as well as having a large professional user base and support, for example in </w:t>
-      </w:r>
-      <w:hyperlink r:id="rId19" w:anchor="section-most-popular-technologies-other-frameworks-and-libraries" w:history="1">
-        <w:r>
-          <w:rPr>
-            <w:rStyle w:val="Hyperlink"/>
-            <w:lang w:val="en-US"/>
-          </w:rPr>
-          <w:t>this survey for frameworks</w:t>
-        </w:r>
-      </w:hyperlink>
-      <w:r>
-        <w:rPr>
-          <w:lang w:val="en-US"/>
-        </w:rPr>
-        <w:t>.</w:t>
-      </w:r>
-    </w:p>
-    <w:p>
-      <w:pPr>
-        <w:pStyle w:val="Heading4"/>
-        <w:rPr>
-          <w:lang w:val="en-US"/>
-        </w:rPr>
-      </w:pPr>
-      <w:r>
-        <w:rPr>
-          <w:lang w:val="en-US"/>
-        </w:rPr>
-        <w:t>Data A</w:t>
-      </w:r>
-      <w:r>
-        <w:rPr>
-          <w:lang w:val="en-US"/>
-        </w:rPr>
-        <w:t>g</w:t>
-      </w:r>
-      <w:r>
-        <w:rPr>
-          <w:lang w:val="en-US"/>
-        </w:rPr>
-        <w:t>gregation</w:t>
-      </w:r>
-    </w:p>
-    <w:p>
-      <w:pPr>
-        <w:rPr>
-          <w:lang w:val="en-US"/>
-        </w:rPr>
-      </w:pPr>
-      <w:r>
-        <w:rPr>
-          <w:lang w:val="en-US"/>
-        </w:rPr>
-        <w:t xml:space="preserve">For data aggregation a </w:t>
-      </w:r>
-      <w:r>
-        <w:rPr>
-          <w:lang w:val="en-US"/>
-        </w:rPr>
-        <w:t>data storage</w:t>
-      </w:r>
-      <w:r>
-        <w:rPr>
-          <w:lang w:val="en-US"/>
-        </w:rPr>
-        <w:t xml:space="preserve"> will be used, that is able to store large amounts </w:t>
-      </w:r>
-      <w:r>
-        <w:rPr>
-          <w:lang w:val="en-US"/>
-        </w:rPr>
-        <w:t xml:space="preserve">of small size records of </w:t>
-      </w:r>
-      <w:r>
-        <w:rPr>
-          <w:lang w:val="en-US"/>
-        </w:rPr>
-        <w:t>datasets and is able to be interacted with frequently b</w:t>
-      </w:r>
-      <w:r>
-        <w:rPr>
-          <w:lang w:val="en-US"/>
-        </w:rPr>
-        <w:t>y</w:t>
-      </w:r>
-      <w:r>
-        <w:rPr>
-          <w:lang w:val="en-US"/>
-        </w:rPr>
-        <w:t xml:space="preserve"> several connections and is able to perform basic evaluations</w:t>
-      </w:r>
-      <w:r>
-        <w:rPr>
-          <w:lang w:val="en-US"/>
-        </w:rPr>
-        <w:t>.</w:t>
-      </w:r>
-    </w:p>
-    <w:p>
-      <w:pPr>
-        <w:rPr>
-          <w:lang w:val="en-US"/>
-        </w:rPr>
-      </w:pPr>
-      <w:r>
-        <w:rPr>
-          <w:lang w:val="en-US"/>
-        </w:rPr>
-        <w:t>The primary evaluation that has to be done on the data</w:t>
-      </w:r>
-      <w:r>
-        <w:rPr>
-          <w:lang w:val="en-US"/>
-        </w:rPr>
-        <w:t xml:space="preserve"> will be record matching, here it is only important for the data storage to be able to quickly evaluate if a given record value is already in the database, as this will be used to check user input against a words list.</w:t>
-      </w:r>
-    </w:p>
-    <w:p>
-      <w:pPr>
-        <w:rPr>
-          <w:lang w:val="en-US"/>
-        </w:rPr>
-      </w:pPr>
-      <w:r>
-        <w:rPr>
-          <w:lang w:val="en-US"/>
-        </w:rPr>
-        <w:t xml:space="preserve">For handling </w:t>
-      </w:r>
-      <w:r>
-        <w:rPr>
-          <w:lang w:val="en-US"/>
-        </w:rPr>
-        <w:t xml:space="preserve">these text searches, a standard database might not be sufficient, as most SQL/NoSQL evaluations can be relatively slow when having to search through many documents, for this </w:t>
-      </w:r>
-      <w:hyperlink r:id="rId20" w:history="1">
-        <w:r>
-          <w:rPr>
-            <w:rStyle w:val="Hyperlink"/>
-            <w:lang w:val="en-US"/>
-          </w:rPr>
-          <w:t>Apache Lucene</w:t>
-        </w:r>
-      </w:hyperlink>
-      <w:r>
-        <w:rPr>
-          <w:lang w:val="en-US"/>
-        </w:rPr>
-        <w:t xml:space="preserve"> will be used as it can handle large amounts of data and is specialized for text search.</w:t>
-      </w:r>
-    </w:p>
-    <w:p>
-      <w:pPr>
-        <w:rPr>
-          <w:lang w:val="en-US"/>
-        </w:rPr>
-      </w:pPr>
-      <w:r>
-        <w:rPr>
-          <w:lang w:val="en-US"/>
-        </w:rPr>
-        <w:t xml:space="preserve">Lucene supports many different version for specific environments, the version that will be used during this project will be </w:t>
-      </w:r>
-      <w:hyperlink r:id="rId21" w:history="1">
-        <w:r>
-          <w:rPr>
-            <w:rStyle w:val="Hyperlink"/>
-            <w:lang w:val="en-US"/>
-          </w:rPr>
-          <w:t>Lucene.net</w:t>
-        </w:r>
-      </w:hyperlink>
-      <w:r>
-        <w:rPr>
-          <w:lang w:val="en-US"/>
-        </w:rPr>
-        <w:t xml:space="preserve">, as it allows for the Data Aggregation service to be using a similar framework as the Game Engine, which should allow for easier integration and the .NET framework has straight-forward and robust systems for creating web API endpoints with ASP.NET or possibly using the real time Signal-R technology already researched for the </w:t>
-      </w:r>
-      <w:hyperlink w:anchor="_Game_Engine" w:history="1">
-        <w:r>
-          <w:rPr>
-            <w:rStyle w:val="Hyperlink"/>
-            <w:lang w:val="en-US"/>
-          </w:rPr>
-          <w:t>Game Engine</w:t>
-        </w:r>
-      </w:hyperlink>
-      <w:r>
-        <w:rPr>
-          <w:lang w:val="en-US"/>
-        </w:rPr>
-        <w:t>.</w:t>
-      </w:r>
-    </w:p>
-    <w:p>
-      <w:pPr>
-        <w:pStyle w:val="Heading4"/>
-        <w:rPr>
-          <w:lang w:val="en-US"/>
-        </w:rPr>
-      </w:pPr>
-      <w:r>
-        <w:rPr>
-          <w:lang w:val="en-US"/>
-        </w:rPr>
-        <w:t>Game Storage</w:t>
-      </w:r>
-    </w:p>
-    <w:p>
-      <w:pPr>
-        <w:rPr>
-          <w:lang w:val="en-US"/>
-        </w:rPr>
-      </w:pPr>
-      <w:r>
-        <w:rPr>
-          <w:lang w:val="en-US"/>
-        </w:rPr>
-        <w:t>The game storage will be a large database that contains many records for the behavior of users, here one large database insert will be done at the end of game where all events are stored (e.g. all words used to gain points), these records can later be re-obtained to use for game balancing (common words will become worth less points).</w:t>
-      </w:r>
-    </w:p>
-    <w:p>
-      <w:pPr>
-        <w:rPr>
-          <w:lang w:val="en-US"/>
-        </w:rPr>
-      </w:pPr>
-      <w:r>
-        <w:rPr>
-          <w:lang w:val="en-US"/>
-        </w:rPr>
-        <w:t>As this database will contain many records</w:t>
-      </w:r>
-      <w:r>
-        <w:rPr>
-          <w:lang w:val="en-US"/>
-        </w:rPr>
-        <w:t xml:space="preserve"> a </w:t>
-      </w:r>
-      <w:hyperlink r:id="rId22" w:history="1">
-        <w:r>
-          <w:rPr>
-            <w:rStyle w:val="Hyperlink"/>
-            <w:lang w:val="en-US"/>
-          </w:rPr>
-          <w:t>MySQL database</w:t>
-        </w:r>
-      </w:hyperlink>
-      <w:r>
-        <w:rPr>
-          <w:lang w:val="en-US"/>
-        </w:rPr>
-        <w:t xml:space="preserve"> will be used, as this is a relatively affordable database technology (for cloud storage) and is proven to be scalable for rapid data entry/requesting for example with </w:t>
-      </w:r>
-      <w:hyperlink r:id="rId23" w:anchor=":~:text=MySQL%2C%20PostgreSQL%2C%20Vertica-,MySQL,millions%20of%20queries%20per%20second." w:history="1">
-        <w:r>
-          <w:rPr>
-            <w:rStyle w:val="Hyperlink"/>
-            <w:lang w:val="en-US"/>
-          </w:rPr>
-          <w:t>twitter</w:t>
-        </w:r>
-      </w:hyperlink>
-      <w:r>
-        <w:rPr>
-          <w:lang w:val="en-US"/>
-        </w:rPr>
-        <w:t>.</w:t>
-      </w:r>
+        <w:rPr>
+          <w:lang w:val="en-US"/>
+        </w:rPr>
+      </w:pPr>
     </w:p>
     <w:sectPr>
       <w:pgSz w:w="11906" w:h="16838"/>
@@ -6471,11 +4185,127 @@
       </w:rPr>
     </w:lvl>
   </w:abstractNum>
+  <w:abstractNum w:abstractNumId="2" w15:restartNumberingAfterBreak="0">
+    <w:nsid w:val="770E3644"/>
+    <w:multiLevelType w:val="multilevel"/>
+    <w:tmpl w:val="0248D9E0"/>
+    <w:lvl w:ilvl="0">
+      <w:start w:val="1"/>
+      <w:numFmt w:val="decimal"/>
+      <w:lvlText w:val="%1."/>
+      <w:lvlJc w:val="left"/>
+      <w:pPr>
+        <w:tabs>
+          <w:tab w:val="num" w:pos="720"/>
+        </w:tabs>
+        <w:ind w:left="720" w:hanging="360"/>
+      </w:pPr>
+    </w:lvl>
+    <w:lvl w:ilvl="1" w:tentative="1">
+      <w:start w:val="1"/>
+      <w:numFmt w:val="decimal"/>
+      <w:lvlText w:val="%2."/>
+      <w:lvlJc w:val="left"/>
+      <w:pPr>
+        <w:tabs>
+          <w:tab w:val="num" w:pos="1440"/>
+        </w:tabs>
+        <w:ind w:left="1440" w:hanging="360"/>
+      </w:pPr>
+    </w:lvl>
+    <w:lvl w:ilvl="2" w:tentative="1">
+      <w:start w:val="1"/>
+      <w:numFmt w:val="decimal"/>
+      <w:lvlText w:val="%3."/>
+      <w:lvlJc w:val="left"/>
+      <w:pPr>
+        <w:tabs>
+          <w:tab w:val="num" w:pos="2160"/>
+        </w:tabs>
+        <w:ind w:left="2160" w:hanging="360"/>
+      </w:pPr>
+    </w:lvl>
+    <w:lvl w:ilvl="3" w:tentative="1">
+      <w:start w:val="1"/>
+      <w:numFmt w:val="decimal"/>
+      <w:lvlText w:val="%4."/>
+      <w:lvlJc w:val="left"/>
+      <w:pPr>
+        <w:tabs>
+          <w:tab w:val="num" w:pos="2880"/>
+        </w:tabs>
+        <w:ind w:left="2880" w:hanging="360"/>
+      </w:pPr>
+    </w:lvl>
+    <w:lvl w:ilvl="4" w:tentative="1">
+      <w:start w:val="1"/>
+      <w:numFmt w:val="decimal"/>
+      <w:lvlText w:val="%5."/>
+      <w:lvlJc w:val="left"/>
+      <w:pPr>
+        <w:tabs>
+          <w:tab w:val="num" w:pos="3600"/>
+        </w:tabs>
+        <w:ind w:left="3600" w:hanging="360"/>
+      </w:pPr>
+    </w:lvl>
+    <w:lvl w:ilvl="5" w:tentative="1">
+      <w:start w:val="1"/>
+      <w:numFmt w:val="decimal"/>
+      <w:lvlText w:val="%6."/>
+      <w:lvlJc w:val="left"/>
+      <w:pPr>
+        <w:tabs>
+          <w:tab w:val="num" w:pos="4320"/>
+        </w:tabs>
+        <w:ind w:left="4320" w:hanging="360"/>
+      </w:pPr>
+    </w:lvl>
+    <w:lvl w:ilvl="6" w:tentative="1">
+      <w:start w:val="1"/>
+      <w:numFmt w:val="decimal"/>
+      <w:lvlText w:val="%7."/>
+      <w:lvlJc w:val="left"/>
+      <w:pPr>
+        <w:tabs>
+          <w:tab w:val="num" w:pos="5040"/>
+        </w:tabs>
+        <w:ind w:left="5040" w:hanging="360"/>
+      </w:pPr>
+    </w:lvl>
+    <w:lvl w:ilvl="7" w:tentative="1">
+      <w:start w:val="1"/>
+      <w:numFmt w:val="decimal"/>
+      <w:lvlText w:val="%8."/>
+      <w:lvlJc w:val="left"/>
+      <w:pPr>
+        <w:tabs>
+          <w:tab w:val="num" w:pos="5760"/>
+        </w:tabs>
+        <w:ind w:left="5760" w:hanging="360"/>
+      </w:pPr>
+    </w:lvl>
+    <w:lvl w:ilvl="8" w:tentative="1">
+      <w:start w:val="1"/>
+      <w:numFmt w:val="decimal"/>
+      <w:lvlText w:val="%9."/>
+      <w:lvlJc w:val="left"/>
+      <w:pPr>
+        <w:tabs>
+          <w:tab w:val="num" w:pos="6480"/>
+        </w:tabs>
+        <w:ind w:left="6480" w:hanging="360"/>
+      </w:pPr>
+    </w:lvl>
+  </w:abstractNum>
   <w:num w:numId="1" w16cid:durableId="1313558102">
     <w:abstractNumId w:val="1"/>
   </w:num>
   <w:num w:numId="2" w16cid:durableId="716394120">
     <w:abstractNumId w:val="0"/>
+  </w:num>
+  <w:num w:numId="3" w16cid:durableId="786851334">
+    <w:abstractNumId w:val="2"/>
   </w:num>
 </w:numbering>
 </file>
@@ -6878,7 +4708,7 @@
   <w:style w:type="paragraph" w:default="1" w:styleId="Normal">
     <w:name w:val="Normal"/>
     <w:qFormat/>
-    <w:rsid w:val="00DB616B"/>
+    <w:rsid w:val="002073E1"/>
   </w:style>
   <w:style w:type="paragraph" w:styleId="Heading1">
     <w:name w:val="heading 1"/>

</xml_diff>

<commit_message>
Added Application&Data Security introduction
Topic, Goal, Questions
</commit_message>
<xml_diff>
--- a/Documentation/Project Plan.docx
+++ b/Documentation/Project Plan.docx
@@ -1,6 +1,6 @@
 
 <file path=word/document.xml><?xml version="1.0" encoding="utf-8"?>
-<w:document xmlns:wpc="http://schemas.microsoft.com/office/word/2010/wordprocessingCanvas" xmlns:cx="http://schemas.microsoft.com/office/drawing/2014/chartex" xmlns:cx1="http://schemas.microsoft.com/office/drawing/2015/9/8/chartex" xmlns:cx2="http://schemas.microsoft.com/office/drawing/2015/10/21/chartex" xmlns:cx3="http://schemas.microsoft.com/office/drawing/2016/5/9/chartex" xmlns:cx4="http://schemas.microsoft.com/office/drawing/2016/5/10/chartex" xmlns:cx5="http://schemas.microsoft.com/office/drawing/2016/5/11/chartex" xmlns:cx6="http://schemas.microsoft.com/office/drawing/2016/5/12/chartex" xmlns:cx7="http://schemas.microsoft.com/office/drawing/2016/5/13/chartex" xmlns:cx8="http://schemas.microsoft.com/office/drawing/2016/5/14/chartex" xmlns:mc="http://schemas.openxmlformats.org/markup-compatibility/2006" xmlns:aink="http://schemas.microsoft.com/office/drawing/2016/ink" xmlns:am3d="http://schemas.microsoft.com/office/drawing/2017/model3d" xmlns:o="urn:schemas-microsoft-com:office:office" xmlns:oel="http://schemas.microsoft.com/office/2019/extlst" xmlns:r="http://schemas.openxmlformats.org/officeDocument/2006/relationships" xmlns:m="http://schemas.openxmlformats.org/officeDocument/2006/math" xmlns:v="urn:schemas-microsoft-com:vml" xmlns:wp14="http://schemas.microsoft.com/office/word/2010/wordprocessingDrawing" xmlns:wp="http://schemas.openxmlformats.org/drawingml/2006/wordprocessingDrawing" xmlns:w10="urn:schemas-microsoft-com:office:word" xmlns:w="http://schemas.openxmlformats.org/wordprocessingml/2006/main" xmlns:w14="http://schemas.microsoft.com/office/word/2010/wordml" xmlns:w15="http://schemas.microsoft.com/office/word/2012/wordml" xmlns:w16cex="http://schemas.microsoft.com/office/word/2018/wordml/cex" xmlns:w16cid="http://schemas.microsoft.com/office/word/2016/wordml/cid" xmlns:w16="http://schemas.microsoft.com/office/word/2018/wordml" xmlns:w16sdtdh="http://schemas.microsoft.com/office/word/2020/wordml/sdtdatahash" xmlns:w16se="http://schemas.microsoft.com/office/word/2015/wordml/symex" xmlns:wpg="http://schemas.microsoft.com/office/word/2010/wordprocessingGroup" xmlns:wpi="http://schemas.microsoft.com/office/word/2010/wordprocessingInk" xmlns:wne="http://schemas.microsoft.com/office/word/2006/wordml" xmlns:wps="http://schemas.microsoft.com/office/word/2010/wordprocessingShape" mc:Ignorable="w14 w15 w16se w16cid w16 w16cex w16sdtdh wp14">
+<w:document xmlns:wpc="http://schemas.microsoft.com/office/word/2010/wordprocessingCanvas" xmlns:cx="http://schemas.microsoft.com/office/drawing/2014/chartex" xmlns:cx1="http://schemas.microsoft.com/office/drawing/2015/9/8/chartex" xmlns:cx2="http://schemas.microsoft.com/office/drawing/2015/10/21/chartex" xmlns:cx3="http://schemas.microsoft.com/office/drawing/2016/5/9/chartex" xmlns:cx4="http://schemas.microsoft.com/office/drawing/2016/5/10/chartex" xmlns:cx5="http://schemas.microsoft.com/office/drawing/2016/5/11/chartex" xmlns:cx6="http://schemas.microsoft.com/office/drawing/2016/5/12/chartex" xmlns:cx7="http://schemas.microsoft.com/office/drawing/2016/5/13/chartex" xmlns:cx8="http://schemas.microsoft.com/office/drawing/2016/5/14/chartex" xmlns:mc="http://schemas.openxmlformats.org/markup-compatibility/2006" xmlns:aink="http://schemas.microsoft.com/office/drawing/2016/ink" xmlns:am3d="http://schemas.microsoft.com/office/drawing/2017/model3d" xmlns:o="urn:schemas-microsoft-com:office:office" xmlns:oel="http://schemas.microsoft.com/office/2019/extlst" xmlns:r="http://schemas.openxmlformats.org/officeDocument/2006/relationships" xmlns:m="http://schemas.openxmlformats.org/officeDocument/2006/math" xmlns:v="urn:schemas-microsoft-com:vml" xmlns:wp14="http://schemas.microsoft.com/office/word/2010/wordprocessingDrawing" xmlns:wp="http://schemas.openxmlformats.org/drawingml/2006/wordprocessingDrawing" xmlns:w10="urn:schemas-microsoft-com:office:word" xmlns:w="http://schemas.openxmlformats.org/wordprocessingml/2006/main" xmlns:w14="http://schemas.microsoft.com/office/word/2010/wordml" xmlns:w15="http://schemas.microsoft.com/office/word/2012/wordml" xmlns:w16cex="http://schemas.microsoft.com/office/word/2018/wordml/cex" xmlns:w16cid="http://schemas.microsoft.com/office/word/2016/wordml/cid" xmlns:w16="http://schemas.microsoft.com/office/word/2018/wordml" xmlns:w16du="http://schemas.microsoft.com/office/word/2023/wordml/word16du" xmlns:w16sdtdh="http://schemas.microsoft.com/office/word/2020/wordml/sdtdatahash" xmlns:w16se="http://schemas.microsoft.com/office/word/2015/wordml/symex" xmlns:wpg="http://schemas.microsoft.com/office/word/2010/wordprocessingGroup" xmlns:wpi="http://schemas.microsoft.com/office/word/2010/wordprocessingInk" xmlns:wne="http://schemas.microsoft.com/office/word/2006/wordml" xmlns:wps="http://schemas.microsoft.com/office/word/2010/wordprocessingShape" mc:Ignorable="w14 w15 w16se w16cid w16 w16cex w16sdtdh wp14">
   <w:body>
     <w:p>
       <w:pPr>
@@ -855,7 +855,6 @@
                 <w:lang w:val="en-US" w:eastAsia="en-NL"/>
               </w:rPr>
             </w:pPr>
-            <w:proofErr w:type="spellStart"/>
             <w:r>
               <w:rPr>
                 <w:rFonts w:eastAsia="Times New Roman" w:cstheme="minorHAnsi"/>
@@ -863,7 +862,6 @@
               </w:rPr>
               <w:t>VocabVersus</w:t>
             </w:r>
-            <w:proofErr w:type="spellEnd"/>
           </w:p>
         </w:tc>
       </w:tr>
@@ -2784,82 +2782,72 @@
           <w:lang w:val="en-US"/>
         </w:rPr>
       </w:pPr>
+      <w:r>
+        <w:rPr>
+          <w:lang w:val="en-US"/>
+        </w:rPr>
+        <w:t xml:space="preserve">VocabVersus is a web-based multiplayer vocabulary game, in this game multiple players will compete to think of a word containing given letters. Points will be given based on </w:t>
+      </w:r>
+      <w:proofErr w:type="gramStart"/>
+      <w:r>
+        <w:rPr>
+          <w:lang w:val="en-US"/>
+        </w:rPr>
+        <w:t>player’s</w:t>
+      </w:r>
+      <w:proofErr w:type="gramEnd"/>
+      <w:r>
+        <w:rPr>
+          <w:lang w:val="en-US"/>
+        </w:rPr>
+        <w:t xml:space="preserve"> speed and complexity of the word given.</w:t>
+      </w:r>
+    </w:p>
+    <w:p>
+      <w:pPr>
+        <w:rPr>
+          <w:lang w:val="en-US"/>
+        </w:rPr>
+      </w:pPr>
+      <w:proofErr w:type="gramStart"/>
+      <w:r>
+        <w:rPr>
+          <w:lang w:val="en-US"/>
+        </w:rPr>
+        <w:t>User’s</w:t>
+      </w:r>
+      <w:proofErr w:type="gramEnd"/>
+      <w:r>
+        <w:rPr>
+          <w:lang w:val="en-US"/>
+        </w:rPr>
+        <w:t xml:space="preserve"> will have the ability to play in a competitive environment to try and become the top player on the leaderboards, or create their own game types (word lists, game rules) and play for fun.</w:t>
+      </w:r>
+    </w:p>
+    <w:p>
+      <w:pPr>
+        <w:rPr>
+          <w:lang w:val="en-US"/>
+        </w:rPr>
+      </w:pPr>
+      <w:r>
+        <w:rPr>
+          <w:lang w:val="en-US"/>
+        </w:rPr>
+        <w:t xml:space="preserve">The game’s point distribution will change dynamically based on the habits of players, for example: Words used very often will become </w:t>
+      </w:r>
       <w:proofErr w:type="spellStart"/>
       <w:r>
         <w:rPr>
           <w:lang w:val="en-US"/>
         </w:rPr>
-        <w:t>VocabVersus</w:t>
+        <w:t>worth less</w:t>
       </w:r>
       <w:proofErr w:type="spellEnd"/>
       <w:r>
         <w:rPr>
           <w:lang w:val="en-US"/>
         </w:rPr>
-        <w:t xml:space="preserve"> is a web-based multiplayer vocabulary game, in this game multiple players will compete to think of a word containing given letters. Points will be given based on </w:t>
-      </w:r>
-      <w:proofErr w:type="gramStart"/>
-      <w:r>
-        <w:rPr>
-          <w:lang w:val="en-US"/>
-        </w:rPr>
-        <w:t>player’s</w:t>
-      </w:r>
-      <w:proofErr w:type="gramEnd"/>
-      <w:r>
-        <w:rPr>
-          <w:lang w:val="en-US"/>
-        </w:rPr>
-        <w:t xml:space="preserve"> speed and complexity of the word given.</w:t>
-      </w:r>
-    </w:p>
-    <w:p>
-      <w:pPr>
-        <w:rPr>
-          <w:lang w:val="en-US"/>
-        </w:rPr>
-      </w:pPr>
-      <w:proofErr w:type="gramStart"/>
-      <w:r>
-        <w:rPr>
-          <w:lang w:val="en-US"/>
-        </w:rPr>
-        <w:t>User’s</w:t>
-      </w:r>
-      <w:proofErr w:type="gramEnd"/>
-      <w:r>
-        <w:rPr>
-          <w:lang w:val="en-US"/>
-        </w:rPr>
-        <w:t xml:space="preserve"> will have the ability to play in a competitive environment to try and become the top player on the leaderboards, or create their own game types (word lists, game rules) and play for fun.</w:t>
-      </w:r>
-    </w:p>
-    <w:p>
-      <w:pPr>
-        <w:rPr>
-          <w:lang w:val="en-US"/>
-        </w:rPr>
-      </w:pPr>
-      <w:r>
-        <w:rPr>
-          <w:lang w:val="en-US"/>
-        </w:rPr>
-        <w:t xml:space="preserve">The game’s point distribution will change dynamically based on the habits of players, for example: Words used very often will become </w:t>
-      </w:r>
-      <w:proofErr w:type="spellStart"/>
-      <w:proofErr w:type="gramStart"/>
-      <w:r>
-        <w:rPr>
-          <w:lang w:val="en-US"/>
-        </w:rPr>
-        <w:t>worth less</w:t>
-      </w:r>
-      <w:proofErr w:type="spellEnd"/>
-      <w:proofErr w:type="gramEnd"/>
-      <w:r>
-        <w:rPr>
-          <w:lang w:val="en-US"/>
-        </w:rPr>
         <w:t xml:space="preserve"> points.</w:t>
       </w:r>
     </w:p>
@@ -2871,6 +2859,7 @@
         </w:rPr>
       </w:pPr>
       <w:bookmarkStart w:id="5" w:name="_Toc131610372"/>
+      <w:bookmarkStart w:id="6" w:name="Target_Audience"/>
       <w:r>
         <w:rPr>
           <w:lang w:val="en-US"/>
@@ -2879,6 +2868,7 @@
       </w:r>
       <w:bookmarkEnd w:id="5"/>
     </w:p>
+    <w:bookmarkEnd w:id="6"/>
     <w:p>
       <w:pPr>
         <w:rPr>
@@ -2950,10 +2940,8 @@
           <w:lang w:val="en-US"/>
         </w:rPr>
       </w:pPr>
-      <w:bookmarkStart w:id="6" w:name="_Target_Audience"/>
-      <w:bookmarkStart w:id="7" w:name="Target_Audience"/>
+      <w:bookmarkStart w:id="7" w:name="_Target_Audience"/>
       <w:bookmarkStart w:id="8" w:name="_Toc131610373"/>
-      <w:bookmarkEnd w:id="6"/>
       <w:bookmarkEnd w:id="7"/>
       <w:r>
         <w:rPr>
@@ -4009,7 +3997,7 @@
 </file>
 
 <file path=word/endnotes.xml><?xml version="1.0" encoding="utf-8"?>
-<w:endnotes xmlns:wpc="http://schemas.microsoft.com/office/word/2010/wordprocessingCanvas" xmlns:cx="http://schemas.microsoft.com/office/drawing/2014/chartex" xmlns:cx1="http://schemas.microsoft.com/office/drawing/2015/9/8/chartex" xmlns:cx2="http://schemas.microsoft.com/office/drawing/2015/10/21/chartex" xmlns:cx3="http://schemas.microsoft.com/office/drawing/2016/5/9/chartex" xmlns:cx4="http://schemas.microsoft.com/office/drawing/2016/5/10/chartex" xmlns:cx5="http://schemas.microsoft.com/office/drawing/2016/5/11/chartex" xmlns:cx6="http://schemas.microsoft.com/office/drawing/2016/5/12/chartex" xmlns:cx7="http://schemas.microsoft.com/office/drawing/2016/5/13/chartex" xmlns:cx8="http://schemas.microsoft.com/office/drawing/2016/5/14/chartex" xmlns:mc="http://schemas.openxmlformats.org/markup-compatibility/2006" xmlns:aink="http://schemas.microsoft.com/office/drawing/2016/ink" xmlns:am3d="http://schemas.microsoft.com/office/drawing/2017/model3d" xmlns:o="urn:schemas-microsoft-com:office:office" xmlns:oel="http://schemas.microsoft.com/office/2019/extlst" xmlns:r="http://schemas.openxmlformats.org/officeDocument/2006/relationships" xmlns:m="http://schemas.openxmlformats.org/officeDocument/2006/math" xmlns:v="urn:schemas-microsoft-com:vml" xmlns:wp14="http://schemas.microsoft.com/office/word/2010/wordprocessingDrawing" xmlns:wp="http://schemas.openxmlformats.org/drawingml/2006/wordprocessingDrawing" xmlns:w10="urn:schemas-microsoft-com:office:word" xmlns:w="http://schemas.openxmlformats.org/wordprocessingml/2006/main" xmlns:w14="http://schemas.microsoft.com/office/word/2010/wordml" xmlns:w15="http://schemas.microsoft.com/office/word/2012/wordml" xmlns:w16cex="http://schemas.microsoft.com/office/word/2018/wordml/cex" xmlns:w16cid="http://schemas.microsoft.com/office/word/2016/wordml/cid" xmlns:w16="http://schemas.microsoft.com/office/word/2018/wordml" xmlns:w16sdtdh="http://schemas.microsoft.com/office/word/2020/wordml/sdtdatahash" xmlns:w16se="http://schemas.microsoft.com/office/word/2015/wordml/symex" xmlns:wpg="http://schemas.microsoft.com/office/word/2010/wordprocessingGroup" xmlns:wpi="http://schemas.microsoft.com/office/word/2010/wordprocessingInk" xmlns:wne="http://schemas.microsoft.com/office/word/2006/wordml" xmlns:wps="http://schemas.microsoft.com/office/word/2010/wordprocessingShape" mc:Ignorable="w14 w15 w16se w16cid w16 w16cex w16sdtdh wp14">
+<w:endnotes xmlns:wpc="http://schemas.microsoft.com/office/word/2010/wordprocessingCanvas" xmlns:cx="http://schemas.microsoft.com/office/drawing/2014/chartex" xmlns:cx1="http://schemas.microsoft.com/office/drawing/2015/9/8/chartex" xmlns:cx2="http://schemas.microsoft.com/office/drawing/2015/10/21/chartex" xmlns:cx3="http://schemas.microsoft.com/office/drawing/2016/5/9/chartex" xmlns:cx4="http://schemas.microsoft.com/office/drawing/2016/5/10/chartex" xmlns:cx5="http://schemas.microsoft.com/office/drawing/2016/5/11/chartex" xmlns:cx6="http://schemas.microsoft.com/office/drawing/2016/5/12/chartex" xmlns:cx7="http://schemas.microsoft.com/office/drawing/2016/5/13/chartex" xmlns:cx8="http://schemas.microsoft.com/office/drawing/2016/5/14/chartex" xmlns:mc="http://schemas.openxmlformats.org/markup-compatibility/2006" xmlns:aink="http://schemas.microsoft.com/office/drawing/2016/ink" xmlns:am3d="http://schemas.microsoft.com/office/drawing/2017/model3d" xmlns:o="urn:schemas-microsoft-com:office:office" xmlns:oel="http://schemas.microsoft.com/office/2019/extlst" xmlns:r="http://schemas.openxmlformats.org/officeDocument/2006/relationships" xmlns:m="http://schemas.openxmlformats.org/officeDocument/2006/math" xmlns:v="urn:schemas-microsoft-com:vml" xmlns:wp14="http://schemas.microsoft.com/office/word/2010/wordprocessingDrawing" xmlns:wp="http://schemas.openxmlformats.org/drawingml/2006/wordprocessingDrawing" xmlns:w10="urn:schemas-microsoft-com:office:word" xmlns:w="http://schemas.openxmlformats.org/wordprocessingml/2006/main" xmlns:w14="http://schemas.microsoft.com/office/word/2010/wordml" xmlns:w15="http://schemas.microsoft.com/office/word/2012/wordml" xmlns:w16cex="http://schemas.microsoft.com/office/word/2018/wordml/cex" xmlns:w16cid="http://schemas.microsoft.com/office/word/2016/wordml/cid" xmlns:w16="http://schemas.microsoft.com/office/word/2018/wordml" xmlns:w16du="http://schemas.microsoft.com/office/word/2023/wordml/word16du" xmlns:w16sdtdh="http://schemas.microsoft.com/office/word/2020/wordml/sdtdatahash" xmlns:w16se="http://schemas.microsoft.com/office/word/2015/wordml/symex" xmlns:wpg="http://schemas.microsoft.com/office/word/2010/wordprocessingGroup" xmlns:wpi="http://schemas.microsoft.com/office/word/2010/wordprocessingInk" xmlns:wne="http://schemas.microsoft.com/office/word/2006/wordml" xmlns:wps="http://schemas.microsoft.com/office/word/2010/wordprocessingShape" mc:Ignorable="w14 w15 w16se w16cid w16 w16cex w16sdtdh wp14">
   <w:endnote w:type="separator" w:id="-1">
     <w:p>
       <w:pPr>
@@ -4034,7 +4022,7 @@
 </file>
 
 <file path=word/footnotes.xml><?xml version="1.0" encoding="utf-8"?>
-<w:footnotes xmlns:wpc="http://schemas.microsoft.com/office/word/2010/wordprocessingCanvas" xmlns:cx="http://schemas.microsoft.com/office/drawing/2014/chartex" xmlns:cx1="http://schemas.microsoft.com/office/drawing/2015/9/8/chartex" xmlns:cx2="http://schemas.microsoft.com/office/drawing/2015/10/21/chartex" xmlns:cx3="http://schemas.microsoft.com/office/drawing/2016/5/9/chartex" xmlns:cx4="http://schemas.microsoft.com/office/drawing/2016/5/10/chartex" xmlns:cx5="http://schemas.microsoft.com/office/drawing/2016/5/11/chartex" xmlns:cx6="http://schemas.microsoft.com/office/drawing/2016/5/12/chartex" xmlns:cx7="http://schemas.microsoft.com/office/drawing/2016/5/13/chartex" xmlns:cx8="http://schemas.microsoft.com/office/drawing/2016/5/14/chartex" xmlns:mc="http://schemas.openxmlformats.org/markup-compatibility/2006" xmlns:aink="http://schemas.microsoft.com/office/drawing/2016/ink" xmlns:am3d="http://schemas.microsoft.com/office/drawing/2017/model3d" xmlns:o="urn:schemas-microsoft-com:office:office" xmlns:oel="http://schemas.microsoft.com/office/2019/extlst" xmlns:r="http://schemas.openxmlformats.org/officeDocument/2006/relationships" xmlns:m="http://schemas.openxmlformats.org/officeDocument/2006/math" xmlns:v="urn:schemas-microsoft-com:vml" xmlns:wp14="http://schemas.microsoft.com/office/word/2010/wordprocessingDrawing" xmlns:wp="http://schemas.openxmlformats.org/drawingml/2006/wordprocessingDrawing" xmlns:w10="urn:schemas-microsoft-com:office:word" xmlns:w="http://schemas.openxmlformats.org/wordprocessingml/2006/main" xmlns:w14="http://schemas.microsoft.com/office/word/2010/wordml" xmlns:w15="http://schemas.microsoft.com/office/word/2012/wordml" xmlns:w16cex="http://schemas.microsoft.com/office/word/2018/wordml/cex" xmlns:w16cid="http://schemas.microsoft.com/office/word/2016/wordml/cid" xmlns:w16="http://schemas.microsoft.com/office/word/2018/wordml" xmlns:w16sdtdh="http://schemas.microsoft.com/office/word/2020/wordml/sdtdatahash" xmlns:w16se="http://schemas.microsoft.com/office/word/2015/wordml/symex" xmlns:wpg="http://schemas.microsoft.com/office/word/2010/wordprocessingGroup" xmlns:wpi="http://schemas.microsoft.com/office/word/2010/wordprocessingInk" xmlns:wne="http://schemas.microsoft.com/office/word/2006/wordml" xmlns:wps="http://schemas.microsoft.com/office/word/2010/wordprocessingShape" mc:Ignorable="w14 w15 w16se w16cid w16 w16cex w16sdtdh wp14">
+<w:footnotes xmlns:wpc="http://schemas.microsoft.com/office/word/2010/wordprocessingCanvas" xmlns:cx="http://schemas.microsoft.com/office/drawing/2014/chartex" xmlns:cx1="http://schemas.microsoft.com/office/drawing/2015/9/8/chartex" xmlns:cx2="http://schemas.microsoft.com/office/drawing/2015/10/21/chartex" xmlns:cx3="http://schemas.microsoft.com/office/drawing/2016/5/9/chartex" xmlns:cx4="http://schemas.microsoft.com/office/drawing/2016/5/10/chartex" xmlns:cx5="http://schemas.microsoft.com/office/drawing/2016/5/11/chartex" xmlns:cx6="http://schemas.microsoft.com/office/drawing/2016/5/12/chartex" xmlns:cx7="http://schemas.microsoft.com/office/drawing/2016/5/13/chartex" xmlns:cx8="http://schemas.microsoft.com/office/drawing/2016/5/14/chartex" xmlns:mc="http://schemas.openxmlformats.org/markup-compatibility/2006" xmlns:aink="http://schemas.microsoft.com/office/drawing/2016/ink" xmlns:am3d="http://schemas.microsoft.com/office/drawing/2017/model3d" xmlns:o="urn:schemas-microsoft-com:office:office" xmlns:oel="http://schemas.microsoft.com/office/2019/extlst" xmlns:r="http://schemas.openxmlformats.org/officeDocument/2006/relationships" xmlns:m="http://schemas.openxmlformats.org/officeDocument/2006/math" xmlns:v="urn:schemas-microsoft-com:vml" xmlns:wp14="http://schemas.microsoft.com/office/word/2010/wordprocessingDrawing" xmlns:wp="http://schemas.openxmlformats.org/drawingml/2006/wordprocessingDrawing" xmlns:w10="urn:schemas-microsoft-com:office:word" xmlns:w="http://schemas.openxmlformats.org/wordprocessingml/2006/main" xmlns:w14="http://schemas.microsoft.com/office/word/2010/wordml" xmlns:w15="http://schemas.microsoft.com/office/word/2012/wordml" xmlns:w16cex="http://schemas.microsoft.com/office/word/2018/wordml/cex" xmlns:w16cid="http://schemas.microsoft.com/office/word/2016/wordml/cid" xmlns:w16="http://schemas.microsoft.com/office/word/2018/wordml" xmlns:w16du="http://schemas.microsoft.com/office/word/2023/wordml/word16du" xmlns:w16sdtdh="http://schemas.microsoft.com/office/word/2020/wordml/sdtdatahash" xmlns:w16se="http://schemas.microsoft.com/office/word/2015/wordml/symex" xmlns:wpg="http://schemas.microsoft.com/office/word/2010/wordprocessingGroup" xmlns:wpi="http://schemas.microsoft.com/office/word/2010/wordprocessingInk" xmlns:wne="http://schemas.microsoft.com/office/word/2006/wordml" xmlns:wps="http://schemas.microsoft.com/office/word/2010/wordprocessingShape" mc:Ignorable="w14 w15 w16se w16cid w16 w16cex w16sdtdh wp14">
   <w:footnote w:type="separator" w:id="-1">
     <w:p>
       <w:pPr>
@@ -4084,7 +4072,7 @@
 </file>
 
 <file path=word/numbering.xml><?xml version="1.0" encoding="utf-8"?>
-<w:numbering xmlns:wpc="http://schemas.microsoft.com/office/word/2010/wordprocessingCanvas" xmlns:cx="http://schemas.microsoft.com/office/drawing/2014/chartex" xmlns:cx1="http://schemas.microsoft.com/office/drawing/2015/9/8/chartex" xmlns:cx2="http://schemas.microsoft.com/office/drawing/2015/10/21/chartex" xmlns:cx3="http://schemas.microsoft.com/office/drawing/2016/5/9/chartex" xmlns:cx4="http://schemas.microsoft.com/office/drawing/2016/5/10/chartex" xmlns:cx5="http://schemas.microsoft.com/office/drawing/2016/5/11/chartex" xmlns:cx6="http://schemas.microsoft.com/office/drawing/2016/5/12/chartex" xmlns:cx7="http://schemas.microsoft.com/office/drawing/2016/5/13/chartex" xmlns:cx8="http://schemas.microsoft.com/office/drawing/2016/5/14/chartex" xmlns:mc="http://schemas.openxmlformats.org/markup-compatibility/2006" xmlns:aink="http://schemas.microsoft.com/office/drawing/2016/ink" xmlns:am3d="http://schemas.microsoft.com/office/drawing/2017/model3d" xmlns:o="urn:schemas-microsoft-com:office:office" xmlns:oel="http://schemas.microsoft.com/office/2019/extlst" xmlns:r="http://schemas.openxmlformats.org/officeDocument/2006/relationships" xmlns:m="http://schemas.openxmlformats.org/officeDocument/2006/math" xmlns:v="urn:schemas-microsoft-com:vml" xmlns:wp14="http://schemas.microsoft.com/office/word/2010/wordprocessingDrawing" xmlns:wp="http://schemas.openxmlformats.org/drawingml/2006/wordprocessingDrawing" xmlns:w10="urn:schemas-microsoft-com:office:word" xmlns:w="http://schemas.openxmlformats.org/wordprocessingml/2006/main" xmlns:w14="http://schemas.microsoft.com/office/word/2010/wordml" xmlns:w15="http://schemas.microsoft.com/office/word/2012/wordml" xmlns:w16cex="http://schemas.microsoft.com/office/word/2018/wordml/cex" xmlns:w16cid="http://schemas.microsoft.com/office/word/2016/wordml/cid" xmlns:w16="http://schemas.microsoft.com/office/word/2018/wordml" xmlns:w16sdtdh="http://schemas.microsoft.com/office/word/2020/wordml/sdtdatahash" xmlns:w16se="http://schemas.microsoft.com/office/word/2015/wordml/symex" xmlns:wpg="http://schemas.microsoft.com/office/word/2010/wordprocessingGroup" xmlns:wpi="http://schemas.microsoft.com/office/word/2010/wordprocessingInk" xmlns:wne="http://schemas.microsoft.com/office/word/2006/wordml" xmlns:wps="http://schemas.microsoft.com/office/word/2010/wordprocessingShape" mc:Ignorable="w14 w15 w16se w16cid w16 w16cex w16sdtdh wp14">
+<w:numbering xmlns:wpc="http://schemas.microsoft.com/office/word/2010/wordprocessingCanvas" xmlns:cx="http://schemas.microsoft.com/office/drawing/2014/chartex" xmlns:cx1="http://schemas.microsoft.com/office/drawing/2015/9/8/chartex" xmlns:cx2="http://schemas.microsoft.com/office/drawing/2015/10/21/chartex" xmlns:cx3="http://schemas.microsoft.com/office/drawing/2016/5/9/chartex" xmlns:cx4="http://schemas.microsoft.com/office/drawing/2016/5/10/chartex" xmlns:cx5="http://schemas.microsoft.com/office/drawing/2016/5/11/chartex" xmlns:cx6="http://schemas.microsoft.com/office/drawing/2016/5/12/chartex" xmlns:cx7="http://schemas.microsoft.com/office/drawing/2016/5/13/chartex" xmlns:cx8="http://schemas.microsoft.com/office/drawing/2016/5/14/chartex" xmlns:mc="http://schemas.openxmlformats.org/markup-compatibility/2006" xmlns:aink="http://schemas.microsoft.com/office/drawing/2016/ink" xmlns:am3d="http://schemas.microsoft.com/office/drawing/2017/model3d" xmlns:o="urn:schemas-microsoft-com:office:office" xmlns:oel="http://schemas.microsoft.com/office/2019/extlst" xmlns:r="http://schemas.openxmlformats.org/officeDocument/2006/relationships" xmlns:m="http://schemas.openxmlformats.org/officeDocument/2006/math" xmlns:v="urn:schemas-microsoft-com:vml" xmlns:wp14="http://schemas.microsoft.com/office/word/2010/wordprocessingDrawing" xmlns:wp="http://schemas.openxmlformats.org/drawingml/2006/wordprocessingDrawing" xmlns:w10="urn:schemas-microsoft-com:office:word" xmlns:w="http://schemas.openxmlformats.org/wordprocessingml/2006/main" xmlns:w14="http://schemas.microsoft.com/office/word/2010/wordml" xmlns:w15="http://schemas.microsoft.com/office/word/2012/wordml" xmlns:w16cex="http://schemas.microsoft.com/office/word/2018/wordml/cex" xmlns:w16cid="http://schemas.microsoft.com/office/word/2016/wordml/cid" xmlns:w16="http://schemas.microsoft.com/office/word/2018/wordml" xmlns:w16du="http://schemas.microsoft.com/office/word/2023/wordml/word16du" xmlns:w16sdtdh="http://schemas.microsoft.com/office/word/2020/wordml/sdtdatahash" xmlns:w16se="http://schemas.microsoft.com/office/word/2015/wordml/symex" xmlns:wpg="http://schemas.microsoft.com/office/word/2010/wordprocessingGroup" xmlns:wpi="http://schemas.microsoft.com/office/word/2010/wordprocessingInk" xmlns:wne="http://schemas.microsoft.com/office/word/2006/wordml" xmlns:wps="http://schemas.microsoft.com/office/word/2010/wordprocessingShape" mc:Ignorable="w14 w15 w16se w16cid w16 w16cex w16sdtdh wp14">
   <w:abstractNum w:abstractNumId="0" w15:restartNumberingAfterBreak="0">
     <w:nsid w:val="04783120"/>
     <w:multiLevelType w:val="hybridMultilevel"/>

</xml_diff>